<commit_message>
Finish psuedo code and update flow chart.
</commit_message>
<xml_diff>
--- a/hw/hw10/FlowChart.docx
+++ b/hw/hw10/FlowChart.docx
@@ -5,6 +5,1401 @@
     <w:p>
       <w:bookmarkStart w:id="0" w:name="_GoBack"/>
       <w:bookmarkEnd w:id="0"/>
+      <w:r>
+        <w:rPr>
+          <w:noProof/>
+        </w:rPr>
+        <mc:AlternateContent>
+          <mc:Choice Requires="wps">
+            <w:drawing>
+              <wp:anchor distT="0" distB="0" distL="114300" distR="114300" simplePos="0" relativeHeight="251745280" behindDoc="0" locked="0" layoutInCell="1" allowOverlap="1" wp14:anchorId="38A111A7" wp14:editId="6BD82459">
+                <wp:simplePos x="0" y="0"/>
+                <wp:positionH relativeFrom="column">
+                  <wp:posOffset>9944100</wp:posOffset>
+                </wp:positionH>
+                <wp:positionV relativeFrom="paragraph">
+                  <wp:posOffset>800100</wp:posOffset>
+                </wp:positionV>
+                <wp:extent cx="2171700" cy="685800"/>
+                <wp:effectExtent l="0" t="0" r="12700" b="0"/>
+                <wp:wrapNone/>
+                <wp:docPr id="303" name="Text Box 2"/>
+                <wp:cNvGraphicFramePr>
+                  <a:graphicFrameLocks xmlns:a="http://schemas.openxmlformats.org/drawingml/2006/main"/>
+                </wp:cNvGraphicFramePr>
+                <a:graphic xmlns:a="http://schemas.openxmlformats.org/drawingml/2006/main">
+                  <a:graphicData uri="http://schemas.microsoft.com/office/word/2010/wordprocessingShape">
+                    <wps:wsp>
+                      <wps:cNvSpPr txBox="1">
+                        <a:spLocks noChangeArrowheads="1"/>
+                      </wps:cNvSpPr>
+                      <wps:spPr bwMode="auto">
+                        <a:xfrm>
+                          <a:off x="0" y="0"/>
+                          <a:ext cx="2171700" cy="685800"/>
+                        </a:xfrm>
+                        <a:prstGeom prst="rect">
+                          <a:avLst/>
+                        </a:prstGeom>
+                        <a:solidFill>
+                          <a:srgbClr val="FFFFFF"/>
+                        </a:solidFill>
+                        <a:ln w="9525">
+                          <a:noFill/>
+                          <a:miter lim="800000"/>
+                          <a:headEnd/>
+                          <a:tailEnd/>
+                        </a:ln>
+                      </wps:spPr>
+                      <wps:txbx>
+                        <w:txbxContent>
+                          <w:p>
+                            <w:pPr>
+                              <w:pStyle w:val="ListParagraph"/>
+                              <w:numPr>
+                                <w:ilvl w:val="0"/>
+                                <w:numId w:val="1"/>
+                              </w:numPr>
+                            </w:pPr>
+                            <w:r>
+                              <w:t>Name should be a string</w:t>
+                            </w:r>
+                          </w:p>
+                          <w:p>
+                            <w:pPr>
+                              <w:pStyle w:val="ListParagraph"/>
+                              <w:numPr>
+                                <w:ilvl w:val="0"/>
+                                <w:numId w:val="1"/>
+                              </w:numPr>
+                            </w:pPr>
+                            <w:r>
+                              <w:t>Donation history should be a sequence.</w:t>
+                            </w:r>
+                            <w:r>
+                              <w:br/>
+                            </w:r>
+                          </w:p>
+                          <w:p/>
+                        </w:txbxContent>
+                      </wps:txbx>
+                      <wps:bodyPr rot="0" vert="horz" wrap="square" lIns="91440" tIns="45720" rIns="91440" bIns="45720" anchor="t" anchorCtr="0">
+                        <a:noAutofit/>
+                      </wps:bodyPr>
+                    </wps:wsp>
+                  </a:graphicData>
+                </a:graphic>
+                <wp14:sizeRelH relativeFrom="margin">
+                  <wp14:pctWidth>0</wp14:pctWidth>
+                </wp14:sizeRelH>
+                <wp14:sizeRelV relativeFrom="margin">
+                  <wp14:pctHeight>0</wp14:pctHeight>
+                </wp14:sizeRelV>
+              </wp:anchor>
+            </w:drawing>
+          </mc:Choice>
+          <mc:Fallback>
+            <w:pict>
+              <v:shapetype id="_x0000_t202" coordsize="21600,21600" o:spt="202" path="m0,0l0,21600,21600,21600,21600,0xe">
+                <v:stroke joinstyle="miter"/>
+                <v:path gradientshapeok="t" o:connecttype="rect"/>
+              </v:shapetype>
+              <v:shape id="Text Box 2" o:spid="_x0000_s1026" type="#_x0000_t202" style="position:absolute;margin-left:783pt;margin-top:63pt;width:171pt;height:54pt;z-index:251745280;visibility:visible;mso-wrap-style:square;mso-width-percent:0;mso-height-percent:0;mso-wrap-distance-left:9pt;mso-wrap-distance-top:0;mso-wrap-distance-right:9pt;mso-wrap-distance-bottom:0;mso-position-horizontal:absolute;mso-position-horizontal-relative:text;mso-position-vertical:absolute;mso-position-vertical-relative:text;mso-width-percent:0;mso-height-percent:0;mso-width-relative:margin;mso-height-relative:margin;v-text-anchor:top" o:gfxdata="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" stroked="f">
+                <v:textbox>
+                  <w:txbxContent>
+                    <w:p>
+                      <w:pPr>
+                        <w:pStyle w:val="ListParagraph"/>
+                        <w:numPr>
+                          <w:ilvl w:val="0"/>
+                          <w:numId w:val="1"/>
+                        </w:numPr>
+                      </w:pPr>
+                      <w:r>
+                        <w:t>Name should be a string</w:t>
+                      </w:r>
+                    </w:p>
+                    <w:p>
+                      <w:pPr>
+                        <w:pStyle w:val="ListParagraph"/>
+                        <w:numPr>
+                          <w:ilvl w:val="0"/>
+                          <w:numId w:val="1"/>
+                        </w:numPr>
+                      </w:pPr>
+                      <w:r>
+                        <w:t>Donation history should be a sequence.</w:t>
+                      </w:r>
+                      <w:r>
+                        <w:br/>
+                      </w:r>
+                    </w:p>
+                    <w:p/>
+                  </w:txbxContent>
+                </v:textbox>
+              </v:shape>
+            </w:pict>
+          </mc:Fallback>
+        </mc:AlternateContent>
+      </w:r>
+      <w:r>
+        <w:rPr>
+          <w:noProof/>
+        </w:rPr>
+        <mc:AlternateContent>
+          <mc:Choice Requires="wps">
+            <w:drawing>
+              <wp:anchor distT="0" distB="0" distL="114300" distR="114300" simplePos="0" relativeHeight="251743232" behindDoc="0" locked="0" layoutInCell="1" allowOverlap="1" wp14:anchorId="157998DF" wp14:editId="1433D82A">
+                <wp:simplePos x="0" y="0"/>
+                <wp:positionH relativeFrom="column">
+                  <wp:posOffset>10058400</wp:posOffset>
+                </wp:positionH>
+                <wp:positionV relativeFrom="paragraph">
+                  <wp:posOffset>228600</wp:posOffset>
+                </wp:positionV>
+                <wp:extent cx="1828800" cy="685800"/>
+                <wp:effectExtent l="0" t="0" r="0" b="0"/>
+                <wp:wrapNone/>
+                <wp:docPr id="302" name="Text Box 2"/>
+                <wp:cNvGraphicFramePr>
+                  <a:graphicFrameLocks xmlns:a="http://schemas.openxmlformats.org/drawingml/2006/main"/>
+                </wp:cNvGraphicFramePr>
+                <a:graphic xmlns:a="http://schemas.openxmlformats.org/drawingml/2006/main">
+                  <a:graphicData uri="http://schemas.microsoft.com/office/word/2010/wordprocessingShape">
+                    <wps:wsp>
+                      <wps:cNvSpPr txBox="1">
+                        <a:spLocks noChangeArrowheads="1"/>
+                      </wps:cNvSpPr>
+                      <wps:spPr bwMode="auto">
+                        <a:xfrm>
+                          <a:off x="0" y="0"/>
+                          <a:ext cx="1828800" cy="685800"/>
+                        </a:xfrm>
+                        <a:prstGeom prst="rect">
+                          <a:avLst/>
+                        </a:prstGeom>
+                        <a:solidFill>
+                          <a:srgbClr val="FFFFFF"/>
+                        </a:solidFill>
+                        <a:ln w="9525">
+                          <a:noFill/>
+                          <a:miter lim="800000"/>
+                          <a:headEnd/>
+                          <a:tailEnd/>
+                        </a:ln>
+                      </wps:spPr>
+                      <wps:txbx>
+                        <w:txbxContent>
+                          <w:p>
+                            <w:r>
+                              <w:t>Need a Donor object that will include name and donation history.</w:t>
+                            </w:r>
+                            <w:r>
+                              <w:br/>
+                            </w:r>
+                          </w:p>
+                          <w:p/>
+                        </w:txbxContent>
+                      </wps:txbx>
+                      <wps:bodyPr rot="0" vert="horz" wrap="square" lIns="91440" tIns="45720" rIns="91440" bIns="45720" anchor="t" anchorCtr="0">
+                        <a:noAutofit/>
+                      </wps:bodyPr>
+                    </wps:wsp>
+                  </a:graphicData>
+                </a:graphic>
+                <wp14:sizeRelH relativeFrom="margin">
+                  <wp14:pctWidth>0</wp14:pctWidth>
+                </wp14:sizeRelH>
+                <wp14:sizeRelV relativeFrom="margin">
+                  <wp14:pctHeight>0</wp14:pctHeight>
+                </wp14:sizeRelV>
+              </wp:anchor>
+            </w:drawing>
+          </mc:Choice>
+          <mc:Fallback>
+            <w:pict>
+              <v:shape id="_x0000_s1027" type="#_x0000_t202" style="position:absolute;margin-left:11in;margin-top:18pt;width:2in;height:54pt;z-index:251743232;visibility:visible;mso-wrap-style:square;mso-width-percent:0;mso-height-percent:0;mso-wrap-distance-left:9pt;mso-wrap-distance-top:0;mso-wrap-distance-right:9pt;mso-wrap-distance-bottom:0;mso-position-horizontal:absolute;mso-position-horizontal-relative:text;mso-position-vertical:absolute;mso-position-vertical-relative:text;mso-width-percent:0;mso-height-percent:0;mso-width-relative:margin;mso-height-relative:margin;v-text-anchor:top" o:gfxdata="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" stroked="f">
+                <v:textbox>
+                  <w:txbxContent>
+                    <w:p>
+                      <w:r>
+                        <w:t>Need a Donor object that will include name and donation history.</w:t>
+                      </w:r>
+                      <w:r>
+                        <w:br/>
+                      </w:r>
+                    </w:p>
+                    <w:p/>
+                  </w:txbxContent>
+                </v:textbox>
+              </v:shape>
+            </w:pict>
+          </mc:Fallback>
+        </mc:AlternateContent>
+      </w:r>
+      <w:r>
+        <w:rPr>
+          <w:noProof/>
+        </w:rPr>
+        <mc:AlternateContent>
+          <mc:Choice Requires="wps">
+            <w:drawing>
+              <wp:anchor distT="0" distB="0" distL="114300" distR="114300" simplePos="0" relativeHeight="251741184" behindDoc="0" locked="0" layoutInCell="1" allowOverlap="1" wp14:anchorId="688C14AD" wp14:editId="3C11986F">
+                <wp:simplePos x="0" y="0"/>
+                <wp:positionH relativeFrom="column">
+                  <wp:posOffset>4572000</wp:posOffset>
+                </wp:positionH>
+                <wp:positionV relativeFrom="paragraph">
+                  <wp:posOffset>7429500</wp:posOffset>
+                </wp:positionV>
+                <wp:extent cx="1828800" cy="685800"/>
+                <wp:effectExtent l="0" t="0" r="0" b="0"/>
+                <wp:wrapNone/>
+                <wp:docPr id="301" name="Text Box 2"/>
+                <wp:cNvGraphicFramePr>
+                  <a:graphicFrameLocks xmlns:a="http://schemas.openxmlformats.org/drawingml/2006/main"/>
+                </wp:cNvGraphicFramePr>
+                <a:graphic xmlns:a="http://schemas.openxmlformats.org/drawingml/2006/main">
+                  <a:graphicData uri="http://schemas.microsoft.com/office/word/2010/wordprocessingShape">
+                    <wps:wsp>
+                      <wps:cNvSpPr txBox="1">
+                        <a:spLocks noChangeArrowheads="1"/>
+                      </wps:cNvSpPr>
+                      <wps:spPr bwMode="auto">
+                        <a:xfrm>
+                          <a:off x="0" y="0"/>
+                          <a:ext cx="1828800" cy="685800"/>
+                        </a:xfrm>
+                        <a:prstGeom prst="rect">
+                          <a:avLst/>
+                        </a:prstGeom>
+                        <a:solidFill>
+                          <a:srgbClr val="FFFFFF"/>
+                        </a:solidFill>
+                        <a:ln w="9525">
+                          <a:noFill/>
+                          <a:miter lim="800000"/>
+                          <a:headEnd/>
+                          <a:tailEnd/>
+                        </a:ln>
+                      </wps:spPr>
+                      <wps:txbx>
+                        <w:txbxContent>
+                          <w:p>
+                            <w:r>
+                              <w:t>Splice out first name to make salutation more personal.</w:t>
+                            </w:r>
+                          </w:p>
+                        </w:txbxContent>
+                      </wps:txbx>
+                      <wps:bodyPr rot="0" vert="horz" wrap="square" lIns="91440" tIns="45720" rIns="91440" bIns="45720" anchor="t" anchorCtr="0">
+                        <a:noAutofit/>
+                      </wps:bodyPr>
+                    </wps:wsp>
+                  </a:graphicData>
+                </a:graphic>
+                <wp14:sizeRelH relativeFrom="margin">
+                  <wp14:pctWidth>0</wp14:pctWidth>
+                </wp14:sizeRelH>
+                <wp14:sizeRelV relativeFrom="margin">
+                  <wp14:pctHeight>0</wp14:pctHeight>
+                </wp14:sizeRelV>
+              </wp:anchor>
+            </w:drawing>
+          </mc:Choice>
+          <mc:Fallback>
+            <w:pict>
+              <v:shape id="_x0000_s1028" type="#_x0000_t202" style="position:absolute;margin-left:5in;margin-top:585pt;width:2in;height:54pt;z-index:251741184;visibility:visible;mso-wrap-style:square;mso-width-percent:0;mso-height-percent:0;mso-wrap-distance-left:9pt;mso-wrap-distance-top:0;mso-wrap-distance-right:9pt;mso-wrap-distance-bottom:0;mso-position-horizontal:absolute;mso-position-horizontal-relative:text;mso-position-vertical:absolute;mso-position-vertical-relative:text;mso-width-percent:0;mso-height-percent:0;mso-width-relative:margin;mso-height-relative:margin;v-text-anchor:top" o:gfxdata="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" stroked="f">
+                <v:textbox>
+                  <w:txbxContent>
+                    <w:p>
+                      <w:r>
+                        <w:t>Splice out first name to make salutation more personal.</w:t>
+                      </w:r>
+                    </w:p>
+                  </w:txbxContent>
+                </v:textbox>
+              </v:shape>
+            </w:pict>
+          </mc:Fallback>
+        </mc:AlternateContent>
+      </w:r>
+      <w:r>
+        <w:rPr>
+          <w:noProof/>
+        </w:rPr>
+        <mc:AlternateContent>
+          <mc:Choice Requires="wps">
+            <w:drawing>
+              <wp:anchor distT="0" distB="0" distL="114300" distR="114300" simplePos="0" relativeHeight="251739136" behindDoc="0" locked="0" layoutInCell="1" allowOverlap="1" wp14:anchorId="55FC2019" wp14:editId="6A8EC7F9">
+                <wp:simplePos x="0" y="0"/>
+                <wp:positionH relativeFrom="column">
+                  <wp:posOffset>9944100</wp:posOffset>
+                </wp:positionH>
+                <wp:positionV relativeFrom="paragraph">
+                  <wp:posOffset>3314700</wp:posOffset>
+                </wp:positionV>
+                <wp:extent cx="1828800" cy="685800"/>
+                <wp:effectExtent l="0" t="0" r="0" b="0"/>
+                <wp:wrapNone/>
+                <wp:docPr id="27" name="Text Box 2"/>
+                <wp:cNvGraphicFramePr>
+                  <a:graphicFrameLocks xmlns:a="http://schemas.openxmlformats.org/drawingml/2006/main"/>
+                </wp:cNvGraphicFramePr>
+                <a:graphic xmlns:a="http://schemas.openxmlformats.org/drawingml/2006/main">
+                  <a:graphicData uri="http://schemas.microsoft.com/office/word/2010/wordprocessingShape">
+                    <wps:wsp>
+                      <wps:cNvSpPr txBox="1">
+                        <a:spLocks noChangeArrowheads="1"/>
+                      </wps:cNvSpPr>
+                      <wps:spPr bwMode="auto">
+                        <a:xfrm>
+                          <a:off x="0" y="0"/>
+                          <a:ext cx="1828800" cy="685800"/>
+                        </a:xfrm>
+                        <a:prstGeom prst="rect">
+                          <a:avLst/>
+                        </a:prstGeom>
+                        <a:solidFill>
+                          <a:srgbClr val="FFFFFF"/>
+                        </a:solidFill>
+                        <a:ln w="9525">
+                          <a:noFill/>
+                          <a:miter lim="800000"/>
+                          <a:headEnd/>
+                          <a:tailEnd/>
+                        </a:ln>
+                      </wps:spPr>
+                      <wps:txbx>
+                        <w:txbxContent>
+                          <w:p>
+                            <w:r>
+                              <w:t>Make sure average is well formatted so it only shows 2 decimal places.</w:t>
+                            </w:r>
+                          </w:p>
+                        </w:txbxContent>
+                      </wps:txbx>
+                      <wps:bodyPr rot="0" vert="horz" wrap="square" lIns="91440" tIns="45720" rIns="91440" bIns="45720" anchor="t" anchorCtr="0">
+                        <a:noAutofit/>
+                      </wps:bodyPr>
+                    </wps:wsp>
+                  </a:graphicData>
+                </a:graphic>
+                <wp14:sizeRelH relativeFrom="margin">
+                  <wp14:pctWidth>0</wp14:pctWidth>
+                </wp14:sizeRelH>
+                <wp14:sizeRelV relativeFrom="margin">
+                  <wp14:pctHeight>0</wp14:pctHeight>
+                </wp14:sizeRelV>
+              </wp:anchor>
+            </w:drawing>
+          </mc:Choice>
+          <mc:Fallback>
+            <w:pict>
+              <v:shape id="_x0000_s1029" type="#_x0000_t202" style="position:absolute;margin-left:783pt;margin-top:261pt;width:2in;height:54pt;z-index:251739136;visibility:visible;mso-wrap-style:square;mso-width-percent:0;mso-height-percent:0;mso-wrap-distance-left:9pt;mso-wrap-distance-top:0;mso-wrap-distance-right:9pt;mso-wrap-distance-bottom:0;mso-position-horizontal:absolute;mso-position-horizontal-relative:text;mso-position-vertical:absolute;mso-position-vertical-relative:text;mso-width-percent:0;mso-height-percent:0;mso-width-relative:margin;mso-height-relative:margin;v-text-anchor:top" o:gfxdata="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" stroked="f">
+                <v:textbox>
+                  <w:txbxContent>
+                    <w:p>
+                      <w:r>
+                        <w:t>Make sure average is well formatted so it only shows 2 decimal places.</w:t>
+                      </w:r>
+                    </w:p>
+                  </w:txbxContent>
+                </v:textbox>
+              </v:shape>
+            </w:pict>
+          </mc:Fallback>
+        </mc:AlternateContent>
+      </w:r>
+      <w:r>
+        <w:rPr>
+          <w:noProof/>
+        </w:rPr>
+        <mc:AlternateContent>
+          <mc:Choice Requires="wps">
+            <w:drawing>
+              <wp:anchor distT="0" distB="0" distL="114300" distR="114300" simplePos="0" relativeHeight="251727872" behindDoc="0" locked="0" layoutInCell="1" allowOverlap="1" wp14:anchorId="2E452925" wp14:editId="7F49CB9D">
+                <wp:simplePos x="0" y="0"/>
+                <wp:positionH relativeFrom="column">
+                  <wp:posOffset>8753475</wp:posOffset>
+                </wp:positionH>
+                <wp:positionV relativeFrom="paragraph">
+                  <wp:posOffset>4229100</wp:posOffset>
+                </wp:positionV>
+                <wp:extent cx="1076325" cy="504825"/>
+                <wp:effectExtent l="0" t="0" r="15875" b="28575"/>
+                <wp:wrapNone/>
+                <wp:docPr id="25" name="Rounded Rectangle 25"/>
+                <wp:cNvGraphicFramePr/>
+                <a:graphic xmlns:a="http://schemas.openxmlformats.org/drawingml/2006/main">
+                  <a:graphicData uri="http://schemas.microsoft.com/office/word/2010/wordprocessingShape">
+                    <wps:wsp>
+                      <wps:cNvSpPr/>
+                      <wps:spPr>
+                        <a:xfrm>
+                          <a:off x="0" y="0"/>
+                          <a:ext cx="1076325" cy="504825"/>
+                        </a:xfrm>
+                        <a:prstGeom prst="roundRect">
+                          <a:avLst/>
+                        </a:prstGeom>
+                      </wps:spPr>
+                      <wps:style>
+                        <a:lnRef idx="2">
+                          <a:schemeClr val="accent6"/>
+                        </a:lnRef>
+                        <a:fillRef idx="1">
+                          <a:schemeClr val="lt1"/>
+                        </a:fillRef>
+                        <a:effectRef idx="0">
+                          <a:schemeClr val="accent6"/>
+                        </a:effectRef>
+                        <a:fontRef idx="minor">
+                          <a:schemeClr val="dk1"/>
+                        </a:fontRef>
+                      </wps:style>
+                      <wps:txbx>
+                        <w:txbxContent>
+                          <w:p>
+                            <w:pPr>
+                              <w:jc w:val="center"/>
+                            </w:pPr>
+                            <w:r>
+                              <w:t>Create Report</w:t>
+                            </w:r>
+                          </w:p>
+                        </w:txbxContent>
+                      </wps:txbx>
+                      <wps:bodyPr rot="0" spcFirstLastPara="0" vertOverflow="overflow" horzOverflow="overflow" vert="horz" wrap="square" lIns="91440" tIns="45720" rIns="91440" bIns="45720" numCol="1" spcCol="0" rtlCol="0" fromWordArt="0" anchor="ctr" anchorCtr="0" forceAA="0" compatLnSpc="1">
+                        <a:prstTxWarp prst="textNoShape">
+                          <a:avLst/>
+                        </a:prstTxWarp>
+                        <a:noAutofit/>
+                      </wps:bodyPr>
+                    </wps:wsp>
+                  </a:graphicData>
+                </a:graphic>
+                <wp14:sizeRelH relativeFrom="margin">
+                  <wp14:pctWidth>0</wp14:pctWidth>
+                </wp14:sizeRelH>
+                <wp14:sizeRelV relativeFrom="margin">
+                  <wp14:pctHeight>0</wp14:pctHeight>
+                </wp14:sizeRelV>
+              </wp:anchor>
+            </w:drawing>
+          </mc:Choice>
+          <mc:Fallback>
+            <w:pict>
+              <v:roundrect id="Rounded Rectangle 25" o:spid="_x0000_s1026" style="position:absolute;margin-left:689.25pt;margin-top:333pt;width:84.75pt;height:39.75pt;z-index:251727872;visibility:visible;mso-wrap-style:square;mso-width-percent:0;mso-height-percent:0;mso-wrap-distance-left:9pt;mso-wrap-distance-top:0;mso-wrap-distance-right:9pt;mso-wrap-distance-bottom:0;mso-position-horizontal:absolute;mso-position-horizontal-relative:text;mso-position-vertical:absolute;mso-position-vertical-relative:text;mso-width-percent:0;mso-height-percent:0;mso-width-relative:margin;mso-height-relative:margin;v-text-anchor:middle" arcsize="10923f" o:gfxdata="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" fillcolor="white [3201]" strokecolor="#f79646 [3209]" strokeweight="2pt">
+                <v:textbox>
+                  <w:txbxContent>
+                    <w:p>
+                      <w:pPr>
+                        <w:jc w:val="center"/>
+                      </w:pPr>
+                      <w:r>
+                        <w:t>Create Report</w:t>
+                      </w:r>
+                    </w:p>
+                  </w:txbxContent>
+                </v:textbox>
+              </v:roundrect>
+            </w:pict>
+          </mc:Fallback>
+        </mc:AlternateContent>
+      </w:r>
+      <w:r>
+        <w:rPr>
+          <w:noProof/>
+        </w:rPr>
+        <mc:AlternateContent>
+          <mc:Choice Requires="wps">
+            <w:drawing>
+              <wp:anchor distT="0" distB="0" distL="114300" distR="114300" simplePos="0" relativeHeight="251737088" behindDoc="0" locked="0" layoutInCell="1" allowOverlap="1" wp14:anchorId="50AC113C" wp14:editId="521E56A8">
+                <wp:simplePos x="0" y="0"/>
+                <wp:positionH relativeFrom="column">
+                  <wp:posOffset>8115300</wp:posOffset>
+                </wp:positionH>
+                <wp:positionV relativeFrom="paragraph">
+                  <wp:posOffset>4572000</wp:posOffset>
+                </wp:positionV>
+                <wp:extent cx="571500" cy="0"/>
+                <wp:effectExtent l="76200" t="101600" r="0" b="177800"/>
+                <wp:wrapNone/>
+                <wp:docPr id="300" name="Straight Arrow Connector 300"/>
+                <wp:cNvGraphicFramePr/>
+                <a:graphic xmlns:a="http://schemas.openxmlformats.org/drawingml/2006/main">
+                  <a:graphicData uri="http://schemas.microsoft.com/office/word/2010/wordprocessingShape">
+                    <wps:wsp>
+                      <wps:cNvCnPr/>
+                      <wps:spPr>
+                        <a:xfrm flipH="1">
+                          <a:off x="0" y="0"/>
+                          <a:ext cx="571500" cy="0"/>
+                        </a:xfrm>
+                        <a:prstGeom prst="straightConnector1">
+                          <a:avLst/>
+                        </a:prstGeom>
+                        <a:ln>
+                          <a:solidFill>
+                            <a:schemeClr val="tx1"/>
+                          </a:solidFill>
+                          <a:tailEnd type="arrow"/>
+                        </a:ln>
+                      </wps:spPr>
+                      <wps:style>
+                        <a:lnRef idx="2">
+                          <a:schemeClr val="accent1"/>
+                        </a:lnRef>
+                        <a:fillRef idx="0">
+                          <a:schemeClr val="accent1"/>
+                        </a:fillRef>
+                        <a:effectRef idx="1">
+                          <a:schemeClr val="accent1"/>
+                        </a:effectRef>
+                        <a:fontRef idx="minor">
+                          <a:schemeClr val="tx1"/>
+                        </a:fontRef>
+                      </wps:style>
+                      <wps:bodyPr/>
+                    </wps:wsp>
+                  </a:graphicData>
+                </a:graphic>
+              </wp:anchor>
+            </w:drawing>
+          </mc:Choice>
+          <mc:Fallback>
+            <w:pict>
+              <v:shapetype id="_x0000_t32" coordsize="21600,21600" o:spt="32" o:oned="t" path="m0,0l21600,21600e" filled="f">
+                <v:path arrowok="t" fillok="f" o:connecttype="none"/>
+                <o:lock v:ext="edit" shapetype="t"/>
+              </v:shapetype>
+              <v:shape id="Straight Arrow Connector 300" o:spid="_x0000_s1026" type="#_x0000_t32" style="position:absolute;margin-left:639pt;margin-top:5in;width:45pt;height:0;flip:x;z-index:251737088;visibility:visible;mso-wrap-style:square;mso-wrap-distance-left:9pt;mso-wrap-distance-top:0;mso-wrap-distance-right:9pt;mso-wrap-distance-bottom:0;mso-position-horizontal:absolute;mso-position-horizontal-relative:text;mso-position-vertical:absolute;mso-position-vertical-relative:text" o:gfxdata="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" strokecolor="black [3213]" strokeweight="2pt">
+                <v:stroke endarrow="open"/>
+                <v:shadow on="t" opacity="24903f" mv:blur="40000f" origin=",.5" offset="0,20000emu"/>
+              </v:shape>
+            </w:pict>
+          </mc:Fallback>
+        </mc:AlternateContent>
+      </w:r>
+      <w:r>
+        <w:rPr>
+          <w:noProof/>
+        </w:rPr>
+        <mc:AlternateContent>
+          <mc:Choice Requires="wps">
+            <w:drawing>
+              <wp:anchor distT="0" distB="0" distL="114300" distR="114300" simplePos="0" relativeHeight="251695104" behindDoc="0" locked="0" layoutInCell="1" allowOverlap="1" wp14:anchorId="6F3EEDA2" wp14:editId="36DF9362">
+                <wp:simplePos x="0" y="0"/>
+                <wp:positionH relativeFrom="column">
+                  <wp:posOffset>8115300</wp:posOffset>
+                </wp:positionH>
+                <wp:positionV relativeFrom="paragraph">
+                  <wp:posOffset>1228725</wp:posOffset>
+                </wp:positionV>
+                <wp:extent cx="28575" cy="3343275"/>
+                <wp:effectExtent l="0" t="0" r="47625" b="34925"/>
+                <wp:wrapNone/>
+                <wp:docPr id="28" name="Straight Connector 28"/>
+                <wp:cNvGraphicFramePr/>
+                <a:graphic xmlns:a="http://schemas.openxmlformats.org/drawingml/2006/main">
+                  <a:graphicData uri="http://schemas.microsoft.com/office/word/2010/wordprocessingShape">
+                    <wps:wsp>
+                      <wps:cNvCnPr/>
+                      <wps:spPr>
+                        <a:xfrm flipH="1">
+                          <a:off x="0" y="0"/>
+                          <a:ext cx="28575" cy="3343275"/>
+                        </a:xfrm>
+                        <a:prstGeom prst="line">
+                          <a:avLst/>
+                        </a:prstGeom>
+                        <a:ln>
+                          <a:headEnd type="none"/>
+                        </a:ln>
+                      </wps:spPr>
+                      <wps:style>
+                        <a:lnRef idx="1">
+                          <a:schemeClr val="dk1"/>
+                        </a:lnRef>
+                        <a:fillRef idx="0">
+                          <a:schemeClr val="dk1"/>
+                        </a:fillRef>
+                        <a:effectRef idx="0">
+                          <a:schemeClr val="dk1"/>
+                        </a:effectRef>
+                        <a:fontRef idx="minor">
+                          <a:schemeClr val="tx1"/>
+                        </a:fontRef>
+                      </wps:style>
+                      <wps:bodyPr/>
+                    </wps:wsp>
+                  </a:graphicData>
+                </a:graphic>
+                <wp14:sizeRelH relativeFrom="margin">
+                  <wp14:pctWidth>0</wp14:pctWidth>
+                </wp14:sizeRelH>
+                <wp14:sizeRelV relativeFrom="margin">
+                  <wp14:pctHeight>0</wp14:pctHeight>
+                </wp14:sizeRelV>
+              </wp:anchor>
+            </w:drawing>
+          </mc:Choice>
+          <mc:Fallback>
+            <w:pict>
+              <v:line id="Straight Connector 28" o:spid="_x0000_s1026" style="position:absolute;flip:x;z-index:251695104;visibility:visible;mso-wrap-style:square;mso-width-percent:0;mso-height-percent:0;mso-wrap-distance-left:9pt;mso-wrap-distance-top:0;mso-wrap-distance-right:9pt;mso-wrap-distance-bottom:0;mso-position-horizontal:absolute;mso-position-horizontal-relative:text;mso-position-vertical:absolute;mso-position-vertical-relative:text;mso-width-percent:0;mso-height-percent:0;mso-width-relative:margin;mso-height-relative:margin" from="639pt,96.75pt" to="641.25pt,5in" o:gfxdata="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" strokecolor="black [3040]"/>
+            </w:pict>
+          </mc:Fallback>
+        </mc:AlternateContent>
+      </w:r>
+      <w:r>
+        <w:rPr>
+          <w:noProof/>
+        </w:rPr>
+        <mc:AlternateContent>
+          <mc:Choice Requires="wps">
+            <w:drawing>
+              <wp:anchor distT="0" distB="0" distL="114300" distR="114300" simplePos="0" relativeHeight="251697152" behindDoc="0" locked="0" layoutInCell="1" allowOverlap="1" wp14:anchorId="300031D1" wp14:editId="4750514C">
+                <wp:simplePos x="0" y="0"/>
+                <wp:positionH relativeFrom="column">
+                  <wp:posOffset>8115300</wp:posOffset>
+                </wp:positionH>
+                <wp:positionV relativeFrom="paragraph">
+                  <wp:posOffset>4572000</wp:posOffset>
+                </wp:positionV>
+                <wp:extent cx="0" cy="2513966"/>
+                <wp:effectExtent l="101600" t="50800" r="76200" b="26035"/>
+                <wp:wrapNone/>
+                <wp:docPr id="30" name="Straight Arrow Connector 30"/>
+                <wp:cNvGraphicFramePr/>
+                <a:graphic xmlns:a="http://schemas.openxmlformats.org/drawingml/2006/main">
+                  <a:graphicData uri="http://schemas.microsoft.com/office/word/2010/wordprocessingShape">
+                    <wps:wsp>
+                      <wps:cNvCnPr/>
+                      <wps:spPr>
+                        <a:xfrm flipV="1">
+                          <a:off x="0" y="0"/>
+                          <a:ext cx="0" cy="2513966"/>
+                        </a:xfrm>
+                        <a:prstGeom prst="straightConnector1">
+                          <a:avLst/>
+                        </a:prstGeom>
+                        <a:ln>
+                          <a:tailEnd type="arrow"/>
+                        </a:ln>
+                      </wps:spPr>
+                      <wps:style>
+                        <a:lnRef idx="1">
+                          <a:schemeClr val="dk1"/>
+                        </a:lnRef>
+                        <a:fillRef idx="0">
+                          <a:schemeClr val="dk1"/>
+                        </a:fillRef>
+                        <a:effectRef idx="0">
+                          <a:schemeClr val="dk1"/>
+                        </a:effectRef>
+                        <a:fontRef idx="minor">
+                          <a:schemeClr val="tx1"/>
+                        </a:fontRef>
+                      </wps:style>
+                      <wps:bodyPr/>
+                    </wps:wsp>
+                  </a:graphicData>
+                </a:graphic>
+                <wp14:sizeRelH relativeFrom="margin">
+                  <wp14:pctWidth>0</wp14:pctWidth>
+                </wp14:sizeRelH>
+                <wp14:sizeRelV relativeFrom="margin">
+                  <wp14:pctHeight>0</wp14:pctHeight>
+                </wp14:sizeRelV>
+              </wp:anchor>
+            </w:drawing>
+          </mc:Choice>
+          <mc:Fallback>
+            <w:pict>
+              <v:shape id="Straight Arrow Connector 30" o:spid="_x0000_s1026" type="#_x0000_t32" style="position:absolute;margin-left:639pt;margin-top:5in;width:0;height:197.95pt;flip:y;z-index:251697152;visibility:visible;mso-wrap-style:square;mso-width-percent:0;mso-height-percent:0;mso-wrap-distance-left:9pt;mso-wrap-distance-top:0;mso-wrap-distance-right:9pt;mso-wrap-distance-bottom:0;mso-position-horizontal:absolute;mso-position-horizontal-relative:text;mso-position-vertical:absolute;mso-position-vertical-relative:text;mso-width-percent:0;mso-height-percent:0;mso-width-relative:margin;mso-height-relative:margin" o:gfxdata="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" strokecolor="black [3040]">
+                <v:stroke endarrow="open"/>
+              </v:shape>
+            </w:pict>
+          </mc:Fallback>
+        </mc:AlternateContent>
+      </w:r>
+      <w:r>
+        <w:rPr>
+          <w:noProof/>
+        </w:rPr>
+        <mc:AlternateContent>
+          <mc:Choice Requires="wps">
+            <w:drawing>
+              <wp:anchor distT="0" distB="0" distL="114300" distR="114300" simplePos="0" relativeHeight="251736064" behindDoc="0" locked="0" layoutInCell="1" allowOverlap="1" wp14:anchorId="12414107" wp14:editId="78A08D85">
+                <wp:simplePos x="0" y="0"/>
+                <wp:positionH relativeFrom="column">
+                  <wp:posOffset>9144000</wp:posOffset>
+                </wp:positionH>
+                <wp:positionV relativeFrom="paragraph">
+                  <wp:posOffset>3800475</wp:posOffset>
+                </wp:positionV>
+                <wp:extent cx="0" cy="428625"/>
+                <wp:effectExtent l="101600" t="0" r="101600" b="79375"/>
+                <wp:wrapNone/>
+                <wp:docPr id="299" name="Straight Connector 299"/>
+                <wp:cNvGraphicFramePr/>
+                <a:graphic xmlns:a="http://schemas.openxmlformats.org/drawingml/2006/main">
+                  <a:graphicData uri="http://schemas.microsoft.com/office/word/2010/wordprocessingShape">
+                    <wps:wsp>
+                      <wps:cNvCnPr/>
+                      <wps:spPr>
+                        <a:xfrm>
+                          <a:off x="0" y="0"/>
+                          <a:ext cx="0" cy="428625"/>
+                        </a:xfrm>
+                        <a:prstGeom prst="line">
+                          <a:avLst/>
+                        </a:prstGeom>
+                        <a:ln>
+                          <a:tailEnd type="arrow"/>
+                        </a:ln>
+                      </wps:spPr>
+                      <wps:style>
+                        <a:lnRef idx="1">
+                          <a:schemeClr val="dk1"/>
+                        </a:lnRef>
+                        <a:fillRef idx="0">
+                          <a:schemeClr val="dk1"/>
+                        </a:fillRef>
+                        <a:effectRef idx="0">
+                          <a:schemeClr val="dk1"/>
+                        </a:effectRef>
+                        <a:fontRef idx="minor">
+                          <a:schemeClr val="tx1"/>
+                        </a:fontRef>
+                      </wps:style>
+                      <wps:bodyPr/>
+                    </wps:wsp>
+                  </a:graphicData>
+                </a:graphic>
+                <wp14:sizeRelV relativeFrom="margin">
+                  <wp14:pctHeight>0</wp14:pctHeight>
+                </wp14:sizeRelV>
+              </wp:anchor>
+            </w:drawing>
+          </mc:Choice>
+          <mc:Fallback>
+            <w:pict>
+              <v:line id="Straight Connector 299" o:spid="_x0000_s1026" style="position:absolute;z-index:251736064;visibility:visible;mso-wrap-style:square;mso-height-percent:0;mso-wrap-distance-left:9pt;mso-wrap-distance-top:0;mso-wrap-distance-right:9pt;mso-wrap-distance-bottom:0;mso-position-horizontal:absolute;mso-position-horizontal-relative:text;mso-position-vertical:absolute;mso-position-vertical-relative:text;mso-height-percent:0;mso-height-relative:margin" from="10in,299.25pt" to="10in,333pt" o:gfxdata="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" strokecolor="black [3040]">
+                <v:stroke endarrow="open"/>
+              </v:line>
+            </w:pict>
+          </mc:Fallback>
+        </mc:AlternateContent>
+      </w:r>
+      <w:r>
+        <w:rPr>
+          <w:noProof/>
+        </w:rPr>
+        <mc:AlternateContent>
+          <mc:Choice Requires="wps">
+            <w:drawing>
+              <wp:anchor distT="0" distB="0" distL="114300" distR="114300" simplePos="0" relativeHeight="251731968" behindDoc="0" locked="0" layoutInCell="1" allowOverlap="1" wp14:anchorId="4AA28188" wp14:editId="2556FEFB">
+                <wp:simplePos x="0" y="0"/>
+                <wp:positionH relativeFrom="column">
+                  <wp:posOffset>8458200</wp:posOffset>
+                </wp:positionH>
+                <wp:positionV relativeFrom="paragraph">
+                  <wp:posOffset>3314700</wp:posOffset>
+                </wp:positionV>
+                <wp:extent cx="1371600" cy="504825"/>
+                <wp:effectExtent l="0" t="0" r="25400" b="28575"/>
+                <wp:wrapNone/>
+                <wp:docPr id="297" name="Rounded Rectangle 297"/>
+                <wp:cNvGraphicFramePr/>
+                <a:graphic xmlns:a="http://schemas.openxmlformats.org/drawingml/2006/main">
+                  <a:graphicData uri="http://schemas.microsoft.com/office/word/2010/wordprocessingShape">
+                    <wps:wsp>
+                      <wps:cNvSpPr/>
+                      <wps:spPr>
+                        <a:xfrm>
+                          <a:off x="0" y="0"/>
+                          <a:ext cx="1371600" cy="504825"/>
+                        </a:xfrm>
+                        <a:prstGeom prst="roundRect">
+                          <a:avLst/>
+                        </a:prstGeom>
+                      </wps:spPr>
+                      <wps:style>
+                        <a:lnRef idx="2">
+                          <a:schemeClr val="accent6"/>
+                        </a:lnRef>
+                        <a:fillRef idx="1">
+                          <a:schemeClr val="lt1"/>
+                        </a:fillRef>
+                        <a:effectRef idx="0">
+                          <a:schemeClr val="accent6"/>
+                        </a:effectRef>
+                        <a:fontRef idx="minor">
+                          <a:schemeClr val="dk1"/>
+                        </a:fontRef>
+                      </wps:style>
+                      <wps:txbx>
+                        <w:txbxContent>
+                          <w:p>
+                            <w:pPr>
+                              <w:jc w:val="center"/>
+                            </w:pPr>
+                            <w:r>
+                              <w:t xml:space="preserve">Calculate </w:t>
+                            </w:r>
+                            <w:proofErr w:type="spellStart"/>
+                            <w:r>
+                              <w:t>avg</w:t>
+                            </w:r>
+                            <w:proofErr w:type="spellEnd"/>
+                            <w:r>
+                              <w:t xml:space="preserve"> donation amount </w:t>
+                            </w:r>
+                            <w:proofErr w:type="spellStart"/>
+                            <w:r>
+                              <w:t>amount</w:t>
+                            </w:r>
+                            <w:proofErr w:type="spellEnd"/>
+                          </w:p>
+                        </w:txbxContent>
+                      </wps:txbx>
+                      <wps:bodyPr rot="0" spcFirstLastPara="0" vertOverflow="overflow" horzOverflow="overflow" vert="horz" wrap="square" lIns="91440" tIns="45720" rIns="91440" bIns="45720" numCol="1" spcCol="0" rtlCol="0" fromWordArt="0" anchor="ctr" anchorCtr="0" forceAA="0" compatLnSpc="1">
+                        <a:prstTxWarp prst="textNoShape">
+                          <a:avLst/>
+                        </a:prstTxWarp>
+                        <a:noAutofit/>
+                      </wps:bodyPr>
+                    </wps:wsp>
+                  </a:graphicData>
+                </a:graphic>
+                <wp14:sizeRelH relativeFrom="margin">
+                  <wp14:pctWidth>0</wp14:pctWidth>
+                </wp14:sizeRelH>
+                <wp14:sizeRelV relativeFrom="margin">
+                  <wp14:pctHeight>0</wp14:pctHeight>
+                </wp14:sizeRelV>
+              </wp:anchor>
+            </w:drawing>
+          </mc:Choice>
+          <mc:Fallback>
+            <w:pict>
+              <v:roundrect id="Rounded Rectangle 297" o:spid="_x0000_s1027" style="position:absolute;margin-left:666pt;margin-top:261pt;width:108pt;height:39.75pt;z-index:251731968;visibility:visible;mso-wrap-style:square;mso-width-percent:0;mso-height-percent:0;mso-wrap-distance-left:9pt;mso-wrap-distance-top:0;mso-wrap-distance-right:9pt;mso-wrap-distance-bottom:0;mso-position-horizontal:absolute;mso-position-horizontal-relative:text;mso-position-vertical:absolute;mso-position-vertical-relative:text;mso-width-percent:0;mso-height-percent:0;mso-width-relative:margin;mso-height-relative:margin;v-text-anchor:middle" arcsize="10923f" o:gfxdata="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" fillcolor="white [3201]" strokecolor="#f79646 [3209]" strokeweight="2pt">
+                <v:textbox>
+                  <w:txbxContent>
+                    <w:p>
+                      <w:pPr>
+                        <w:jc w:val="center"/>
+                      </w:pPr>
+                      <w:r>
+                        <w:t xml:space="preserve">Calculate </w:t>
+                      </w:r>
+                      <w:proofErr w:type="spellStart"/>
+                      <w:r>
+                        <w:t>avg</w:t>
+                      </w:r>
+                      <w:proofErr w:type="spellEnd"/>
+                      <w:r>
+                        <w:t xml:space="preserve"> donation amount </w:t>
+                      </w:r>
+                      <w:proofErr w:type="spellStart"/>
+                      <w:r>
+                        <w:t>amount</w:t>
+                      </w:r>
+                      <w:proofErr w:type="spellEnd"/>
+                    </w:p>
+                  </w:txbxContent>
+                </v:textbox>
+              </v:roundrect>
+            </w:pict>
+          </mc:Fallback>
+        </mc:AlternateContent>
+      </w:r>
+      <w:r>
+        <w:rPr>
+          <w:noProof/>
+        </w:rPr>
+        <mc:AlternateContent>
+          <mc:Choice Requires="wps">
+            <w:drawing>
+              <wp:anchor distT="0" distB="0" distL="114300" distR="114300" simplePos="0" relativeHeight="251734016" behindDoc="0" locked="0" layoutInCell="1" allowOverlap="1" wp14:anchorId="1AD57AC2" wp14:editId="16168073">
+                <wp:simplePos x="0" y="0"/>
+                <wp:positionH relativeFrom="column">
+                  <wp:posOffset>9144000</wp:posOffset>
+                </wp:positionH>
+                <wp:positionV relativeFrom="paragraph">
+                  <wp:posOffset>2857500</wp:posOffset>
+                </wp:positionV>
+                <wp:extent cx="0" cy="428625"/>
+                <wp:effectExtent l="101600" t="0" r="101600" b="79375"/>
+                <wp:wrapNone/>
+                <wp:docPr id="298" name="Straight Connector 298"/>
+                <wp:cNvGraphicFramePr/>
+                <a:graphic xmlns:a="http://schemas.openxmlformats.org/drawingml/2006/main">
+                  <a:graphicData uri="http://schemas.microsoft.com/office/word/2010/wordprocessingShape">
+                    <wps:wsp>
+                      <wps:cNvCnPr/>
+                      <wps:spPr>
+                        <a:xfrm>
+                          <a:off x="0" y="0"/>
+                          <a:ext cx="0" cy="428625"/>
+                        </a:xfrm>
+                        <a:prstGeom prst="line">
+                          <a:avLst/>
+                        </a:prstGeom>
+                        <a:ln>
+                          <a:tailEnd type="arrow"/>
+                        </a:ln>
+                      </wps:spPr>
+                      <wps:style>
+                        <a:lnRef idx="1">
+                          <a:schemeClr val="dk1"/>
+                        </a:lnRef>
+                        <a:fillRef idx="0">
+                          <a:schemeClr val="dk1"/>
+                        </a:fillRef>
+                        <a:effectRef idx="0">
+                          <a:schemeClr val="dk1"/>
+                        </a:effectRef>
+                        <a:fontRef idx="minor">
+                          <a:schemeClr val="tx1"/>
+                        </a:fontRef>
+                      </wps:style>
+                      <wps:bodyPr/>
+                    </wps:wsp>
+                  </a:graphicData>
+                </a:graphic>
+                <wp14:sizeRelV relativeFrom="margin">
+                  <wp14:pctHeight>0</wp14:pctHeight>
+                </wp14:sizeRelV>
+              </wp:anchor>
+            </w:drawing>
+          </mc:Choice>
+          <mc:Fallback>
+            <w:pict>
+              <v:line id="Straight Connector 298" o:spid="_x0000_s1026" style="position:absolute;z-index:251734016;visibility:visible;mso-wrap-style:square;mso-height-percent:0;mso-wrap-distance-left:9pt;mso-wrap-distance-top:0;mso-wrap-distance-right:9pt;mso-wrap-distance-bottom:0;mso-position-horizontal:absolute;mso-position-horizontal-relative:text;mso-position-vertical:absolute;mso-position-vertical-relative:text;mso-height-percent:0;mso-height-relative:margin" from="10in,225pt" to="10in,258.75pt" o:gfxdata="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" strokecolor="black [3040]">
+                <v:stroke endarrow="open"/>
+              </v:line>
+            </w:pict>
+          </mc:Fallback>
+        </mc:AlternateContent>
+      </w:r>
+      <w:r>
+        <w:rPr>
+          <w:noProof/>
+        </w:rPr>
+        <mc:AlternateContent>
+          <mc:Choice Requires="wps">
+            <w:drawing>
+              <wp:anchor distT="0" distB="0" distL="114300" distR="114300" simplePos="0" relativeHeight="251729920" behindDoc="0" locked="0" layoutInCell="1" allowOverlap="1" wp14:anchorId="0554725E" wp14:editId="059A6B64">
+                <wp:simplePos x="0" y="0"/>
+                <wp:positionH relativeFrom="column">
+                  <wp:posOffset>8458200</wp:posOffset>
+                </wp:positionH>
+                <wp:positionV relativeFrom="paragraph">
+                  <wp:posOffset>2286000</wp:posOffset>
+                </wp:positionV>
+                <wp:extent cx="1371600" cy="571500"/>
+                <wp:effectExtent l="0" t="0" r="25400" b="38100"/>
+                <wp:wrapNone/>
+                <wp:docPr id="296" name="Rounded Rectangle 296"/>
+                <wp:cNvGraphicFramePr/>
+                <a:graphic xmlns:a="http://schemas.openxmlformats.org/drawingml/2006/main">
+                  <a:graphicData uri="http://schemas.microsoft.com/office/word/2010/wordprocessingShape">
+                    <wps:wsp>
+                      <wps:cNvSpPr/>
+                      <wps:spPr>
+                        <a:xfrm>
+                          <a:off x="0" y="0"/>
+                          <a:ext cx="1371600" cy="571500"/>
+                        </a:xfrm>
+                        <a:prstGeom prst="roundRect">
+                          <a:avLst/>
+                        </a:prstGeom>
+                      </wps:spPr>
+                      <wps:style>
+                        <a:lnRef idx="2">
+                          <a:schemeClr val="accent6"/>
+                        </a:lnRef>
+                        <a:fillRef idx="1">
+                          <a:schemeClr val="lt1"/>
+                        </a:fillRef>
+                        <a:effectRef idx="0">
+                          <a:schemeClr val="accent6"/>
+                        </a:effectRef>
+                        <a:fontRef idx="minor">
+                          <a:schemeClr val="dk1"/>
+                        </a:fontRef>
+                      </wps:style>
+                      <wps:txbx>
+                        <w:txbxContent>
+                          <w:p>
+                            <w:pPr>
+                              <w:jc w:val="center"/>
+                            </w:pPr>
+                            <w:r>
+                              <w:t>Calculate total donation amount amount</w:t>
+                            </w:r>
+                          </w:p>
+                        </w:txbxContent>
+                      </wps:txbx>
+                      <wps:bodyPr rot="0" spcFirstLastPara="0" vertOverflow="overflow" horzOverflow="overflow" vert="horz" wrap="square" lIns="91440" tIns="45720" rIns="91440" bIns="45720" numCol="1" spcCol="0" rtlCol="0" fromWordArt="0" anchor="ctr" anchorCtr="0" forceAA="0" compatLnSpc="1">
+                        <a:prstTxWarp prst="textNoShape">
+                          <a:avLst/>
+                        </a:prstTxWarp>
+                        <a:noAutofit/>
+                      </wps:bodyPr>
+                    </wps:wsp>
+                  </a:graphicData>
+                </a:graphic>
+                <wp14:sizeRelH relativeFrom="margin">
+                  <wp14:pctWidth>0</wp14:pctWidth>
+                </wp14:sizeRelH>
+                <wp14:sizeRelV relativeFrom="margin">
+                  <wp14:pctHeight>0</wp14:pctHeight>
+                </wp14:sizeRelV>
+              </wp:anchor>
+            </w:drawing>
+          </mc:Choice>
+          <mc:Fallback>
+            <w:pict>
+              <v:roundrect id="Rounded Rectangle 296" o:spid="_x0000_s1028" style="position:absolute;margin-left:666pt;margin-top:180pt;width:108pt;height:45pt;z-index:251729920;visibility:visible;mso-wrap-style:square;mso-width-percent:0;mso-height-percent:0;mso-wrap-distance-left:9pt;mso-wrap-distance-top:0;mso-wrap-distance-right:9pt;mso-wrap-distance-bottom:0;mso-position-horizontal:absolute;mso-position-horizontal-relative:text;mso-position-vertical:absolute;mso-position-vertical-relative:text;mso-width-percent:0;mso-height-percent:0;mso-width-relative:margin;mso-height-relative:margin;v-text-anchor:middle" arcsize="10923f" o:gfxdata="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" fillcolor="white [3201]" strokecolor="#f79646 [3209]" strokeweight="2pt">
+                <v:textbox>
+                  <w:txbxContent>
+                    <w:p>
+                      <w:pPr>
+                        <w:jc w:val="center"/>
+                      </w:pPr>
+                      <w:r>
+                        <w:t>Calculate total donation amount amount</w:t>
+                      </w:r>
+                    </w:p>
+                  </w:txbxContent>
+                </v:textbox>
+              </v:roundrect>
+            </w:pict>
+          </mc:Fallback>
+        </mc:AlternateContent>
+      </w:r>
+      <w:r>
+        <w:rPr>
+          <w:noProof/>
+        </w:rPr>
+        <mc:AlternateContent>
+          <mc:Choice Requires="wps">
+            <w:drawing>
+              <wp:anchor distT="0" distB="0" distL="114300" distR="114300" simplePos="0" relativeHeight="251691008" behindDoc="0" locked="0" layoutInCell="1" allowOverlap="1" wp14:anchorId="6E6F60D3" wp14:editId="7FA85D53">
+                <wp:simplePos x="0" y="0"/>
+                <wp:positionH relativeFrom="column">
+                  <wp:posOffset>7839075</wp:posOffset>
+                </wp:positionH>
+                <wp:positionV relativeFrom="paragraph">
+                  <wp:posOffset>837565</wp:posOffset>
+                </wp:positionV>
+                <wp:extent cx="1304925" cy="419735"/>
+                <wp:effectExtent l="0" t="0" r="117475" b="62865"/>
+                <wp:wrapNone/>
+                <wp:docPr id="22" name="Elbow Connector 22"/>
+                <wp:cNvGraphicFramePr/>
+                <a:graphic xmlns:a="http://schemas.openxmlformats.org/drawingml/2006/main">
+                  <a:graphicData uri="http://schemas.microsoft.com/office/word/2010/wordprocessingShape">
+                    <wps:wsp>
+                      <wps:cNvCnPr/>
+                      <wps:spPr>
+                        <a:xfrm>
+                          <a:off x="0" y="0"/>
+                          <a:ext cx="1304925" cy="419735"/>
+                        </a:xfrm>
+                        <a:prstGeom prst="bentConnector3">
+                          <a:avLst>
+                            <a:gd name="adj1" fmla="val 101582"/>
+                          </a:avLst>
+                        </a:prstGeom>
+                        <a:ln>
+                          <a:tailEnd type="arrow"/>
+                        </a:ln>
+                      </wps:spPr>
+                      <wps:style>
+                        <a:lnRef idx="1">
+                          <a:schemeClr val="dk1"/>
+                        </a:lnRef>
+                        <a:fillRef idx="0">
+                          <a:schemeClr val="dk1"/>
+                        </a:fillRef>
+                        <a:effectRef idx="0">
+                          <a:schemeClr val="dk1"/>
+                        </a:effectRef>
+                        <a:fontRef idx="minor">
+                          <a:schemeClr val="tx1"/>
+                        </a:fontRef>
+                      </wps:style>
+                      <wps:bodyPr/>
+                    </wps:wsp>
+                  </a:graphicData>
+                </a:graphic>
+                <wp14:sizeRelH relativeFrom="margin">
+                  <wp14:pctWidth>0</wp14:pctWidth>
+                </wp14:sizeRelH>
+                <wp14:sizeRelV relativeFrom="margin">
+                  <wp14:pctHeight>0</wp14:pctHeight>
+                </wp14:sizeRelV>
+              </wp:anchor>
+            </w:drawing>
+          </mc:Choice>
+          <mc:Fallback>
+            <w:pict>
+              <v:shapetype id="_x0000_t34" coordsize="21600,21600" o:spt="34" o:oned="t" adj="10800" path="m0,0l@0,0@0,21600,21600,21600e" filled="f">
+                <v:stroke joinstyle="miter"/>
+                <v:formulas>
+                  <v:f eqn="val #0"/>
+                </v:formulas>
+                <v:path arrowok="t" fillok="f" o:connecttype="none"/>
+                <v:handles>
+                  <v:h position="#0,center"/>
+                </v:handles>
+                <o:lock v:ext="edit" shapetype="t"/>
+              </v:shapetype>
+              <v:shape id="Elbow Connector 22" o:spid="_x0000_s1026" type="#_x0000_t34" style="position:absolute;margin-left:617.25pt;margin-top:65.95pt;width:102.75pt;height:33.05pt;z-index:251691008;visibility:visible;mso-wrap-style:square;mso-width-percent:0;mso-height-percent:0;mso-wrap-distance-left:9pt;mso-wrap-distance-top:0;mso-wrap-distance-right:9pt;mso-wrap-distance-bottom:0;mso-position-horizontal:absolute;mso-position-horizontal-relative:text;mso-position-vertical:absolute;mso-position-vertical-relative:text;mso-width-percent:0;mso-height-percent:0;mso-width-relative:margin;mso-height-relative:margin" o:gfxdata="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" adj="21942" strokecolor="black [3040]">
+                <v:stroke endarrow="open"/>
+              </v:shape>
+            </w:pict>
+          </mc:Fallback>
+        </mc:AlternateContent>
+      </w:r>
+      <w:r>
+        <w:rPr>
+          <w:noProof/>
+        </w:rPr>
+        <mc:AlternateContent>
+          <mc:Choice Requires="wps">
+            <w:drawing>
+              <wp:anchor distT="0" distB="0" distL="114300" distR="114300" simplePos="0" relativeHeight="251692032" behindDoc="0" locked="0" layoutInCell="1" allowOverlap="1" wp14:anchorId="643802D6" wp14:editId="03D18634">
+                <wp:simplePos x="0" y="0"/>
+                <wp:positionH relativeFrom="column">
+                  <wp:posOffset>9144000</wp:posOffset>
+                </wp:positionH>
+                <wp:positionV relativeFrom="paragraph">
+                  <wp:posOffset>1828800</wp:posOffset>
+                </wp:positionV>
+                <wp:extent cx="0" cy="428625"/>
+                <wp:effectExtent l="101600" t="0" r="101600" b="79375"/>
+                <wp:wrapNone/>
+                <wp:docPr id="26" name="Straight Connector 26"/>
+                <wp:cNvGraphicFramePr/>
+                <a:graphic xmlns:a="http://schemas.openxmlformats.org/drawingml/2006/main">
+                  <a:graphicData uri="http://schemas.microsoft.com/office/word/2010/wordprocessingShape">
+                    <wps:wsp>
+                      <wps:cNvCnPr/>
+                      <wps:spPr>
+                        <a:xfrm>
+                          <a:off x="0" y="0"/>
+                          <a:ext cx="0" cy="428625"/>
+                        </a:xfrm>
+                        <a:prstGeom prst="line">
+                          <a:avLst/>
+                        </a:prstGeom>
+                        <a:ln>
+                          <a:tailEnd type="arrow"/>
+                        </a:ln>
+                      </wps:spPr>
+                      <wps:style>
+                        <a:lnRef idx="1">
+                          <a:schemeClr val="dk1"/>
+                        </a:lnRef>
+                        <a:fillRef idx="0">
+                          <a:schemeClr val="dk1"/>
+                        </a:fillRef>
+                        <a:effectRef idx="0">
+                          <a:schemeClr val="dk1"/>
+                        </a:effectRef>
+                        <a:fontRef idx="minor">
+                          <a:schemeClr val="tx1"/>
+                        </a:fontRef>
+                      </wps:style>
+                      <wps:bodyPr/>
+                    </wps:wsp>
+                  </a:graphicData>
+                </a:graphic>
+                <wp14:sizeRelV relativeFrom="margin">
+                  <wp14:pctHeight>0</wp14:pctHeight>
+                </wp14:sizeRelV>
+              </wp:anchor>
+            </w:drawing>
+          </mc:Choice>
+          <mc:Fallback>
+            <w:pict>
+              <v:line id="Straight Connector 26" o:spid="_x0000_s1026" style="position:absolute;z-index:251692032;visibility:visible;mso-wrap-style:square;mso-height-percent:0;mso-wrap-distance-left:9pt;mso-wrap-distance-top:0;mso-wrap-distance-right:9pt;mso-wrap-distance-bottom:0;mso-position-horizontal:absolute;mso-position-horizontal-relative:text;mso-position-vertical:absolute;mso-position-vertical-relative:text;mso-height-percent:0;mso-height-relative:margin" from="10in,2in" to="10in,177.75pt" o:gfxdata="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" strokecolor="black [3040]">
+                <v:stroke endarrow="open"/>
+              </v:line>
+            </w:pict>
+          </mc:Fallback>
+        </mc:AlternateContent>
+      </w:r>
+      <w:r>
+        <w:rPr>
+          <w:noProof/>
+        </w:rPr>
+        <mc:AlternateContent>
+          <mc:Choice Requires="wps">
+            <w:drawing>
+              <wp:anchor distT="0" distB="0" distL="114300" distR="114300" simplePos="0" relativeHeight="251696128" behindDoc="0" locked="0" layoutInCell="1" allowOverlap="1" wp14:anchorId="307651EA" wp14:editId="77E47A70">
+                <wp:simplePos x="0" y="0"/>
+                <wp:positionH relativeFrom="column">
+                  <wp:posOffset>5943600</wp:posOffset>
+                </wp:positionH>
+                <wp:positionV relativeFrom="paragraph">
+                  <wp:posOffset>7086600</wp:posOffset>
+                </wp:positionV>
+                <wp:extent cx="2171700" cy="0"/>
+                <wp:effectExtent l="0" t="0" r="12700" b="25400"/>
+                <wp:wrapNone/>
+                <wp:docPr id="29" name="Straight Connector 29"/>
+                <wp:cNvGraphicFramePr/>
+                <a:graphic xmlns:a="http://schemas.openxmlformats.org/drawingml/2006/main">
+                  <a:graphicData uri="http://schemas.microsoft.com/office/word/2010/wordprocessingShape">
+                    <wps:wsp>
+                      <wps:cNvCnPr/>
+                      <wps:spPr>
+                        <a:xfrm>
+                          <a:off x="0" y="0"/>
+                          <a:ext cx="2171700" cy="0"/>
+                        </a:xfrm>
+                        <a:prstGeom prst="line">
+                          <a:avLst/>
+                        </a:prstGeom>
+                      </wps:spPr>
+                      <wps:style>
+                        <a:lnRef idx="1">
+                          <a:schemeClr val="dk1"/>
+                        </a:lnRef>
+                        <a:fillRef idx="0">
+                          <a:schemeClr val="dk1"/>
+                        </a:fillRef>
+                        <a:effectRef idx="0">
+                          <a:schemeClr val="dk1"/>
+                        </a:effectRef>
+                        <a:fontRef idx="minor">
+                          <a:schemeClr val="tx1"/>
+                        </a:fontRef>
+                      </wps:style>
+                      <wps:bodyPr/>
+                    </wps:wsp>
+                  </a:graphicData>
+                </a:graphic>
+                <wp14:sizeRelH relativeFrom="margin">
+                  <wp14:pctWidth>0</wp14:pctWidth>
+                </wp14:sizeRelH>
+                <wp14:sizeRelV relativeFrom="margin">
+                  <wp14:pctHeight>0</wp14:pctHeight>
+                </wp14:sizeRelV>
+              </wp:anchor>
+            </w:drawing>
+          </mc:Choice>
+          <mc:Fallback>
+            <w:pict>
+              <v:line id="Straight Connector 29" o:spid="_x0000_s1026" style="position:absolute;z-index:251696128;visibility:visible;mso-wrap-style:square;mso-width-percent:0;mso-height-percent:0;mso-wrap-distance-left:9pt;mso-wrap-distance-top:0;mso-wrap-distance-right:9pt;mso-wrap-distance-bottom:0;mso-position-horizontal:absolute;mso-position-horizontal-relative:text;mso-position-vertical:absolute;mso-position-vertical-relative:text;mso-width-percent:0;mso-height-percent:0;mso-width-relative:margin;mso-height-relative:margin" from="468pt,558pt" to="639pt,558pt" o:gfxdata="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" strokecolor="black [3040]"/>
+            </w:pict>
+          </mc:Fallback>
+        </mc:AlternateContent>
+      </w:r>
+      <w:r>
+        <w:rPr>
+          <w:noProof/>
+        </w:rPr>
+        <mc:AlternateContent>
+          <mc:Choice Requires="wps">
+            <w:drawing>
+              <wp:anchor distT="0" distB="0" distL="114300" distR="114300" simplePos="0" relativeHeight="251673600" behindDoc="0" locked="0" layoutInCell="1" allowOverlap="1" wp14:anchorId="0A21E723" wp14:editId="4D5409FF">
+                <wp:simplePos x="0" y="0"/>
+                <wp:positionH relativeFrom="column">
+                  <wp:posOffset>8410575</wp:posOffset>
+                </wp:positionH>
+                <wp:positionV relativeFrom="paragraph">
+                  <wp:posOffset>1295400</wp:posOffset>
+                </wp:positionV>
+                <wp:extent cx="1419225" cy="504825"/>
+                <wp:effectExtent l="0" t="0" r="28575" b="28575"/>
+                <wp:wrapNone/>
+                <wp:docPr id="9" name="Rounded Rectangle 9"/>
+                <wp:cNvGraphicFramePr/>
+                <a:graphic xmlns:a="http://schemas.openxmlformats.org/drawingml/2006/main">
+                  <a:graphicData uri="http://schemas.microsoft.com/office/word/2010/wordprocessingShape">
+                    <wps:wsp>
+                      <wps:cNvSpPr/>
+                      <wps:spPr>
+                        <a:xfrm>
+                          <a:off x="0" y="0"/>
+                          <a:ext cx="1419225" cy="504825"/>
+                        </a:xfrm>
+                        <a:prstGeom prst="roundRect">
+                          <a:avLst/>
+                        </a:prstGeom>
+                      </wps:spPr>
+                      <wps:style>
+                        <a:lnRef idx="2">
+                          <a:schemeClr val="accent6"/>
+                        </a:lnRef>
+                        <a:fillRef idx="1">
+                          <a:schemeClr val="lt1"/>
+                        </a:fillRef>
+                        <a:effectRef idx="0">
+                          <a:schemeClr val="accent6"/>
+                        </a:effectRef>
+                        <a:fontRef idx="minor">
+                          <a:schemeClr val="dk1"/>
+                        </a:fontRef>
+                      </wps:style>
+                      <wps:txbx>
+                        <w:txbxContent>
+                          <w:p>
+                            <w:pPr>
+                              <w:jc w:val="center"/>
+                            </w:pPr>
+                            <w:r>
+                              <w:t>Sort by donation amount</w:t>
+                            </w:r>
+                          </w:p>
+                        </w:txbxContent>
+                      </wps:txbx>
+                      <wps:bodyPr rot="0" spcFirstLastPara="0" vertOverflow="overflow" horzOverflow="overflow" vert="horz" wrap="square" lIns="91440" tIns="45720" rIns="91440" bIns="45720" numCol="1" spcCol="0" rtlCol="0" fromWordArt="0" anchor="ctr" anchorCtr="0" forceAA="0" compatLnSpc="1">
+                        <a:prstTxWarp prst="textNoShape">
+                          <a:avLst/>
+                        </a:prstTxWarp>
+                        <a:noAutofit/>
+                      </wps:bodyPr>
+                    </wps:wsp>
+                  </a:graphicData>
+                </a:graphic>
+                <wp14:sizeRelH relativeFrom="margin">
+                  <wp14:pctWidth>0</wp14:pctWidth>
+                </wp14:sizeRelH>
+                <wp14:sizeRelV relativeFrom="margin">
+                  <wp14:pctHeight>0</wp14:pctHeight>
+                </wp14:sizeRelV>
+              </wp:anchor>
+            </w:drawing>
+          </mc:Choice>
+          <mc:Fallback>
+            <w:pict>
+              <v:roundrect id="Rounded Rectangle 9" o:spid="_x0000_s1029" style="position:absolute;margin-left:662.25pt;margin-top:102pt;width:111.75pt;height:39.75pt;z-index:251673600;visibility:visible;mso-wrap-style:square;mso-width-percent:0;mso-height-percent:0;mso-wrap-distance-left:9pt;mso-wrap-distance-top:0;mso-wrap-distance-right:9pt;mso-wrap-distance-bottom:0;mso-position-horizontal:absolute;mso-position-horizontal-relative:text;mso-position-vertical:absolute;mso-position-vertical-relative:text;mso-width-percent:0;mso-height-percent:0;mso-width-relative:margin;mso-height-relative:margin;v-text-anchor:middle" arcsize="10923f" o:gfxdata="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" fillcolor="white [3201]" strokecolor="#f79646 [3209]" strokeweight="2pt">
+                <v:textbox>
+                  <w:txbxContent>
+                    <w:p>
+                      <w:pPr>
+                        <w:jc w:val="center"/>
+                      </w:pPr>
+                      <w:r>
+                        <w:t>Sort by donation amount</w:t>
+                      </w:r>
+                    </w:p>
+                  </w:txbxContent>
+                </v:textbox>
+              </v:roundrect>
+            </w:pict>
+          </mc:Fallback>
+        </mc:AlternateContent>
+      </w:r>
       <w:r>
         <w:rPr>
           <w:noProof/>
@@ -415,7 +1810,7 @@
         <mc:AlternateContent>
           <mc:Choice Requires="wps">
             <w:drawing>
-              <wp:anchor distT="0" distB="0" distL="114300" distR="114300" simplePos="0" relativeHeight="251684864" behindDoc="0" locked="0" layoutInCell="1" allowOverlap="1" wp14:anchorId="08F52C86" wp14:editId="40B9BC37">
+              <wp:anchor distT="0" distB="0" distL="114300" distR="114300" simplePos="0" relativeHeight="251684864" behindDoc="0" locked="0" layoutInCell="1" allowOverlap="1" wp14:anchorId="08F52C86" wp14:editId="0CF26B52">
                 <wp:simplePos x="0" y="0"/>
                 <wp:positionH relativeFrom="column">
                   <wp:posOffset>5372100</wp:posOffset>
@@ -476,73 +1871,6 @@
               <v:shape id="Straight Arrow Connector 17" o:spid="_x0000_s1026" type="#_x0000_t32" style="position:absolute;margin-left:423pt;margin-top:513pt;width:0;height:26.25pt;z-index:251684864;visibility:visible;mso-wrap-style:square;mso-width-percent:0;mso-height-percent:0;mso-wrap-distance-left:9pt;mso-wrap-distance-top:0;mso-wrap-distance-right:9pt;mso-wrap-distance-bottom:0;mso-position-horizontal:absolute;mso-position-horizontal-relative:text;mso-position-vertical:absolute;mso-position-vertical-relative:text;mso-width-percent:0;mso-height-percent:0;mso-width-relative:margin;mso-height-relative:margin" o:gfxdata="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" strokecolor="black [3040]">
                 <v:stroke endarrow="open"/>
               </v:shape>
-            </w:pict>
-          </mc:Fallback>
-        </mc:AlternateContent>
-      </w:r>
-      <w:r>
-        <w:rPr>
-          <w:noProof/>
-        </w:rPr>
-        <mc:AlternateContent>
-          <mc:Choice Requires="wps">
-            <w:drawing>
-              <wp:anchor distT="0" distB="0" distL="114300" distR="114300" simplePos="0" relativeHeight="251696128" behindDoc="0" locked="0" layoutInCell="1" allowOverlap="1" wp14:anchorId="307651EA" wp14:editId="46313FDF">
-                <wp:simplePos x="0" y="0"/>
-                <wp:positionH relativeFrom="column">
-                  <wp:posOffset>5943600</wp:posOffset>
-                </wp:positionH>
-                <wp:positionV relativeFrom="paragraph">
-                  <wp:posOffset>7086600</wp:posOffset>
-                </wp:positionV>
-                <wp:extent cx="3000375" cy="0"/>
-                <wp:effectExtent l="0" t="0" r="22225" b="25400"/>
-                <wp:wrapNone/>
-                <wp:docPr id="29" name="Straight Connector 29"/>
-                <wp:cNvGraphicFramePr/>
-                <a:graphic xmlns:a="http://schemas.openxmlformats.org/drawingml/2006/main">
-                  <a:graphicData uri="http://schemas.microsoft.com/office/word/2010/wordprocessingShape">
-                    <wps:wsp>
-                      <wps:cNvCnPr/>
-                      <wps:spPr>
-                        <a:xfrm flipV="1">
-                          <a:off x="0" y="0"/>
-                          <a:ext cx="3000375" cy="0"/>
-                        </a:xfrm>
-                        <a:prstGeom prst="line">
-                          <a:avLst/>
-                        </a:prstGeom>
-                      </wps:spPr>
-                      <wps:style>
-                        <a:lnRef idx="1">
-                          <a:schemeClr val="dk1"/>
-                        </a:lnRef>
-                        <a:fillRef idx="0">
-                          <a:schemeClr val="dk1"/>
-                        </a:fillRef>
-                        <a:effectRef idx="0">
-                          <a:schemeClr val="dk1"/>
-                        </a:effectRef>
-                        <a:fontRef idx="minor">
-                          <a:schemeClr val="tx1"/>
-                        </a:fontRef>
-                      </wps:style>
-                      <wps:bodyPr/>
-                    </wps:wsp>
-                  </a:graphicData>
-                </a:graphic>
-                <wp14:sizeRelH relativeFrom="margin">
-                  <wp14:pctWidth>0</wp14:pctWidth>
-                </wp14:sizeRelH>
-                <wp14:sizeRelV relativeFrom="margin">
-                  <wp14:pctHeight>0</wp14:pctHeight>
-                </wp14:sizeRelV>
-              </wp:anchor>
-            </w:drawing>
-          </mc:Choice>
-          <mc:Fallback>
-            <w:pict>
-              <v:line id="Straight Connector 29" o:spid="_x0000_s1026" style="position:absolute;flip:y;z-index:251696128;visibility:visible;mso-wrap-style:square;mso-width-percent:0;mso-height-percent:0;mso-wrap-distance-left:9pt;mso-wrap-distance-top:0;mso-wrap-distance-right:9pt;mso-wrap-distance-bottom:0;mso-position-horizontal:absolute;mso-position-horizontal-relative:text;mso-position-vertical:absolute;mso-position-vertical-relative:text;mso-width-percent:0;mso-height-percent:0;mso-width-relative:margin;mso-height-relative:margin" from="468pt,558pt" to="704.25pt,558pt" o:gfxdata="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" strokecolor="black [3040]"/>
             </w:pict>
           </mc:Fallback>
         </mc:AlternateContent>
@@ -641,7 +1969,7 @@
         <mc:AlternateContent>
           <mc:Choice Requires="wps">
             <w:drawing>
-              <wp:anchor distT="0" distB="0" distL="114300" distR="114300" simplePos="0" relativeHeight="251713536" behindDoc="0" locked="0" layoutInCell="1" allowOverlap="1" wp14:anchorId="363C39F4" wp14:editId="3F881FC8">
+              <wp:anchor distT="0" distB="0" distL="114300" distR="114300" simplePos="0" relativeHeight="251713536" behindDoc="0" locked="0" layoutInCell="1" allowOverlap="1" wp14:anchorId="363C39F4" wp14:editId="785A10D9">
                 <wp:simplePos x="0" y="0"/>
                 <wp:positionH relativeFrom="column">
                   <wp:posOffset>6753225</wp:posOffset>
@@ -694,144 +2022,6 @@
           <mc:Fallback>
             <w:pict>
               <v:shape id="Straight Arrow Connector 294" o:spid="_x0000_s1026" type="#_x0000_t32" style="position:absolute;margin-left:531.75pt;margin-top:119.25pt;width:.75pt;height:60pt;flip:x;z-index:251713536;visibility:visible;mso-wrap-style:square;mso-wrap-distance-left:9pt;mso-wrap-distance-top:0;mso-wrap-distance-right:9pt;mso-wrap-distance-bottom:0;mso-position-horizontal:absolute;mso-position-horizontal-relative:text;mso-position-vertical:absolute;mso-position-vertical-relative:text" o:gfxdata="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" strokecolor="black [3040]">
-                <v:stroke endarrow="open"/>
-              </v:shape>
-            </w:pict>
-          </mc:Fallback>
-        </mc:AlternateContent>
-      </w:r>
-      <w:r>
-        <w:rPr>
-          <w:noProof/>
-        </w:rPr>
-        <mc:AlternateContent>
-          <mc:Choice Requires="wps">
-            <w:drawing>
-              <wp:anchor distT="0" distB="0" distL="114300" distR="114300" simplePos="0" relativeHeight="251692032" behindDoc="0" locked="0" layoutInCell="1" allowOverlap="1" wp14:anchorId="643802D6" wp14:editId="53D1BB03">
-                <wp:simplePos x="0" y="0"/>
-                <wp:positionH relativeFrom="column">
-                  <wp:posOffset>8943975</wp:posOffset>
-                </wp:positionH>
-                <wp:positionV relativeFrom="paragraph">
-                  <wp:posOffset>1800225</wp:posOffset>
-                </wp:positionV>
-                <wp:extent cx="0" cy="428625"/>
-                <wp:effectExtent l="101600" t="0" r="101600" b="79375"/>
-                <wp:wrapNone/>
-                <wp:docPr id="26" name="Straight Connector 26"/>
-                <wp:cNvGraphicFramePr/>
-                <a:graphic xmlns:a="http://schemas.openxmlformats.org/drawingml/2006/main">
-                  <a:graphicData uri="http://schemas.microsoft.com/office/word/2010/wordprocessingShape">
-                    <wps:wsp>
-                      <wps:cNvCnPr/>
-                      <wps:spPr>
-                        <a:xfrm>
-                          <a:off x="0" y="0"/>
-                          <a:ext cx="0" cy="428625"/>
-                        </a:xfrm>
-                        <a:prstGeom prst="line">
-                          <a:avLst/>
-                        </a:prstGeom>
-                        <a:ln>
-                          <a:tailEnd type="arrow"/>
-                        </a:ln>
-                      </wps:spPr>
-                      <wps:style>
-                        <a:lnRef idx="1">
-                          <a:schemeClr val="dk1"/>
-                        </a:lnRef>
-                        <a:fillRef idx="0">
-                          <a:schemeClr val="dk1"/>
-                        </a:fillRef>
-                        <a:effectRef idx="0">
-                          <a:schemeClr val="dk1"/>
-                        </a:effectRef>
-                        <a:fontRef idx="minor">
-                          <a:schemeClr val="tx1"/>
-                        </a:fontRef>
-                      </wps:style>
-                      <wps:bodyPr/>
-                    </wps:wsp>
-                  </a:graphicData>
-                </a:graphic>
-                <wp14:sizeRelV relativeFrom="margin">
-                  <wp14:pctHeight>0</wp14:pctHeight>
-                </wp14:sizeRelV>
-              </wp:anchor>
-            </w:drawing>
-          </mc:Choice>
-          <mc:Fallback>
-            <w:pict>
-              <v:line id="Straight Connector 26" o:spid="_x0000_s1026" style="position:absolute;z-index:251692032;visibility:visible;mso-wrap-style:square;mso-height-percent:0;mso-wrap-distance-left:9pt;mso-wrap-distance-top:0;mso-wrap-distance-right:9pt;mso-wrap-distance-bottom:0;mso-position-horizontal:absolute;mso-position-horizontal-relative:text;mso-position-vertical:absolute;mso-position-vertical-relative:text;mso-height-percent:0;mso-height-relative:margin" from="704.25pt,141.75pt" to="704.25pt,175.5pt" o:gfxdata="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" strokecolor="black [3040]">
-                <v:stroke endarrow="open"/>
-              </v:line>
-            </w:pict>
-          </mc:Fallback>
-        </mc:AlternateContent>
-      </w:r>
-      <w:r>
-        <w:rPr>
-          <w:noProof/>
-        </w:rPr>
-        <mc:AlternateContent>
-          <mc:Choice Requires="wps">
-            <w:drawing>
-              <wp:anchor distT="0" distB="0" distL="114300" distR="114300" simplePos="0" relativeHeight="251697152" behindDoc="0" locked="0" layoutInCell="1" allowOverlap="1" wp14:anchorId="300031D1" wp14:editId="1283DC98">
-                <wp:simplePos x="0" y="0"/>
-                <wp:positionH relativeFrom="column">
-                  <wp:posOffset>8943975</wp:posOffset>
-                </wp:positionH>
-                <wp:positionV relativeFrom="paragraph">
-                  <wp:posOffset>2324100</wp:posOffset>
-                </wp:positionV>
-                <wp:extent cx="0" cy="4810125"/>
-                <wp:effectExtent l="101600" t="50800" r="76200" b="15875"/>
-                <wp:wrapNone/>
-                <wp:docPr id="30" name="Straight Arrow Connector 30"/>
-                <wp:cNvGraphicFramePr/>
-                <a:graphic xmlns:a="http://schemas.openxmlformats.org/drawingml/2006/main">
-                  <a:graphicData uri="http://schemas.microsoft.com/office/word/2010/wordprocessingShape">
-                    <wps:wsp>
-                      <wps:cNvCnPr/>
-                      <wps:spPr>
-                        <a:xfrm flipV="1">
-                          <a:off x="0" y="0"/>
-                          <a:ext cx="0" cy="4810125"/>
-                        </a:xfrm>
-                        <a:prstGeom prst="straightConnector1">
-                          <a:avLst/>
-                        </a:prstGeom>
-                        <a:ln>
-                          <a:tailEnd type="arrow"/>
-                        </a:ln>
-                      </wps:spPr>
-                      <wps:style>
-                        <a:lnRef idx="1">
-                          <a:schemeClr val="dk1"/>
-                        </a:lnRef>
-                        <a:fillRef idx="0">
-                          <a:schemeClr val="dk1"/>
-                        </a:fillRef>
-                        <a:effectRef idx="0">
-                          <a:schemeClr val="dk1"/>
-                        </a:effectRef>
-                        <a:fontRef idx="minor">
-                          <a:schemeClr val="tx1"/>
-                        </a:fontRef>
-                      </wps:style>
-                      <wps:bodyPr/>
-                    </wps:wsp>
-                  </a:graphicData>
-                </a:graphic>
-                <wp14:sizeRelV relativeFrom="margin">
-                  <wp14:pctHeight>0</wp14:pctHeight>
-                </wp14:sizeRelV>
-              </wp:anchor>
-            </w:drawing>
-          </mc:Choice>
-          <mc:Fallback>
-            <w:pict>
-              <v:shape id="Straight Arrow Connector 30" o:spid="_x0000_s1026" type="#_x0000_t32" style="position:absolute;margin-left:704.25pt;margin-top:183pt;width:0;height:378.75pt;flip:y;z-index:251697152;visibility:visible;mso-wrap-style:square;mso-height-percent:0;mso-wrap-distance-left:9pt;mso-wrap-distance-top:0;mso-wrap-distance-right:9pt;mso-wrap-distance-bottom:0;mso-position-horizontal:absolute;mso-position-horizontal-relative:text;mso-position-vertical:absolute;mso-position-vertical-relative:text;mso-height-percent:0;mso-height-relative:margin" o:gfxdata="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" strokecolor="black [3040]">
                 <v:stroke endarrow="open"/>
               </v:shape>
             </w:pict>
@@ -942,7 +2132,7 @@
         <mc:AlternateContent>
           <mc:Choice Requires="wps">
             <w:drawing>
-              <wp:anchor distT="0" distB="0" distL="114300" distR="114300" simplePos="0" relativeHeight="251710464" behindDoc="0" locked="0" layoutInCell="1" allowOverlap="1" wp14:anchorId="2E906B31" wp14:editId="756CEFF8">
+              <wp:anchor distT="0" distB="0" distL="114300" distR="114300" simplePos="0" relativeHeight="251710464" behindDoc="0" locked="0" layoutInCell="1" allowOverlap="1" wp14:anchorId="2E906B31" wp14:editId="6261765B">
                 <wp:simplePos x="0" y="0"/>
                 <wp:positionH relativeFrom="column">
                   <wp:posOffset>7305675</wp:posOffset>
@@ -997,143 +2187,6 @@
               <v:shape id="Straight Arrow Connector 292" o:spid="_x0000_s1026" type="#_x0000_t32" style="position:absolute;margin-left:575.25pt;margin-top:96.75pt;width:66.75pt;height:0;flip:x;z-index:251710464;visibility:visible;mso-wrap-style:square;mso-wrap-distance-left:9pt;mso-wrap-distance-top:0;mso-wrap-distance-right:9pt;mso-wrap-distance-bottom:0;mso-position-horizontal:absolute;mso-position-horizontal-relative:text;mso-position-vertical:absolute;mso-position-vertical-relative:text" o:gfxdata="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" strokecolor="black [3040]">
                 <v:stroke endarrow="open"/>
               </v:shape>
-            </w:pict>
-          </mc:Fallback>
-        </mc:AlternateContent>
-      </w:r>
-      <w:r>
-        <w:rPr>
-          <w:noProof/>
-        </w:rPr>
-        <mc:AlternateContent>
-          <mc:Choice Requires="wps">
-            <w:drawing>
-              <wp:anchor distT="0" distB="0" distL="114300" distR="114300" simplePos="0" relativeHeight="251695104" behindDoc="0" locked="0" layoutInCell="1" allowOverlap="1" wp14:anchorId="6F3EEDA2" wp14:editId="5C2F5975">
-                <wp:simplePos x="0" y="0"/>
-                <wp:positionH relativeFrom="column">
-                  <wp:posOffset>8143875</wp:posOffset>
-                </wp:positionH>
-                <wp:positionV relativeFrom="paragraph">
-                  <wp:posOffset>1228725</wp:posOffset>
-                </wp:positionV>
-                <wp:extent cx="0" cy="1047750"/>
-                <wp:effectExtent l="0" t="0" r="25400" b="19050"/>
-                <wp:wrapNone/>
-                <wp:docPr id="28" name="Straight Connector 28"/>
-                <wp:cNvGraphicFramePr/>
-                <a:graphic xmlns:a="http://schemas.openxmlformats.org/drawingml/2006/main">
-                  <a:graphicData uri="http://schemas.microsoft.com/office/word/2010/wordprocessingShape">
-                    <wps:wsp>
-                      <wps:cNvCnPr/>
-                      <wps:spPr>
-                        <a:xfrm>
-                          <a:off x="0" y="0"/>
-                          <a:ext cx="0" cy="1047750"/>
-                        </a:xfrm>
-                        <a:prstGeom prst="line">
-                          <a:avLst/>
-                        </a:prstGeom>
-                        <a:ln>
-                          <a:headEnd type="none"/>
-                        </a:ln>
-                      </wps:spPr>
-                      <wps:style>
-                        <a:lnRef idx="1">
-                          <a:schemeClr val="dk1"/>
-                        </a:lnRef>
-                        <a:fillRef idx="0">
-                          <a:schemeClr val="dk1"/>
-                        </a:fillRef>
-                        <a:effectRef idx="0">
-                          <a:schemeClr val="dk1"/>
-                        </a:effectRef>
-                        <a:fontRef idx="minor">
-                          <a:schemeClr val="tx1"/>
-                        </a:fontRef>
-                      </wps:style>
-                      <wps:bodyPr/>
-                    </wps:wsp>
-                  </a:graphicData>
-                </a:graphic>
-                <wp14:sizeRelV relativeFrom="margin">
-                  <wp14:pctHeight>0</wp14:pctHeight>
-                </wp14:sizeRelV>
-              </wp:anchor>
-            </w:drawing>
-          </mc:Choice>
-          <mc:Fallback>
-            <w:pict>
-              <v:line id="Straight Connector 28" o:spid="_x0000_s1026" style="position:absolute;z-index:251695104;visibility:visible;mso-wrap-style:square;mso-height-percent:0;mso-wrap-distance-left:9pt;mso-wrap-distance-top:0;mso-wrap-distance-right:9pt;mso-wrap-distance-bottom:0;mso-position-horizontal:absolute;mso-position-horizontal-relative:text;mso-position-vertical:absolute;mso-position-vertical-relative:text;mso-height-percent:0;mso-height-relative:margin" from="641.25pt,96.75pt" to="641.25pt,179.25pt" o:gfxdata="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" strokecolor="black [3040]"/>
-            </w:pict>
-          </mc:Fallback>
-        </mc:AlternateContent>
-      </w:r>
-      <w:r>
-        <w:rPr>
-          <w:noProof/>
-        </w:rPr>
-        <mc:AlternateContent>
-          <mc:Choice Requires="wps">
-            <w:drawing>
-              <wp:anchor distT="0" distB="0" distL="114300" distR="114300" simplePos="0" relativeHeight="251693056" behindDoc="0" locked="0" layoutInCell="1" allowOverlap="1" wp14:anchorId="1F87D637" wp14:editId="3931C75C">
-                <wp:simplePos x="0" y="0"/>
-                <wp:positionH relativeFrom="column">
-                  <wp:posOffset>8153400</wp:posOffset>
-                </wp:positionH>
-                <wp:positionV relativeFrom="paragraph">
-                  <wp:posOffset>2276475</wp:posOffset>
-                </wp:positionV>
-                <wp:extent cx="790575" cy="0"/>
-                <wp:effectExtent l="0" t="76200" r="98425" b="101600"/>
-                <wp:wrapNone/>
-                <wp:docPr id="27" name="Straight Connector 27"/>
-                <wp:cNvGraphicFramePr/>
-                <a:graphic xmlns:a="http://schemas.openxmlformats.org/drawingml/2006/main">
-                  <a:graphicData uri="http://schemas.microsoft.com/office/word/2010/wordprocessingShape">
-                    <wps:wsp>
-                      <wps:cNvCnPr/>
-                      <wps:spPr>
-                        <a:xfrm flipH="1">
-                          <a:off x="0" y="0"/>
-                          <a:ext cx="790575" cy="0"/>
-                        </a:xfrm>
-                        <a:prstGeom prst="line">
-                          <a:avLst/>
-                        </a:prstGeom>
-                        <a:ln>
-                          <a:headEnd type="oval"/>
-                          <a:tailEnd type="none"/>
-                        </a:ln>
-                      </wps:spPr>
-                      <wps:style>
-                        <a:lnRef idx="1">
-                          <a:schemeClr val="dk1"/>
-                        </a:lnRef>
-                        <a:fillRef idx="0">
-                          <a:schemeClr val="dk1"/>
-                        </a:fillRef>
-                        <a:effectRef idx="0">
-                          <a:schemeClr val="dk1"/>
-                        </a:effectRef>
-                        <a:fontRef idx="minor">
-                          <a:schemeClr val="tx1"/>
-                        </a:fontRef>
-                      </wps:style>
-                      <wps:bodyPr/>
-                    </wps:wsp>
-                  </a:graphicData>
-                </a:graphic>
-                <wp14:sizeRelH relativeFrom="margin">
-                  <wp14:pctWidth>0</wp14:pctWidth>
-                </wp14:sizeRelH>
-              </wp:anchor>
-            </w:drawing>
-          </mc:Choice>
-          <mc:Fallback>
-            <w:pict>
-              <v:line id="Straight Connector 27" o:spid="_x0000_s1026" style="position:absolute;flip:x;z-index:251693056;visibility:visible;mso-wrap-style:square;mso-width-percent:0;mso-wrap-distance-left:9pt;mso-wrap-distance-top:0;mso-wrap-distance-right:9pt;mso-wrap-distance-bottom:0;mso-position-horizontal:absolute;mso-position-horizontal-relative:text;mso-position-vertical:absolute;mso-position-vertical-relative:text;mso-width-percent:0;mso-width-relative:margin" from="642pt,179.25pt" to="704.25pt,179.25pt" o:gfxdata="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" strokecolor="black [3040]">
-                <v:stroke startarrow="oval"/>
-              </v:line>
             </w:pict>
           </mc:Fallback>
         </mc:AlternateContent>
@@ -1493,7 +2546,7 @@
         <mc:AlternateContent>
           <mc:Choice Requires="wps">
             <w:drawing>
-              <wp:anchor distT="0" distB="0" distL="114300" distR="114300" simplePos="0" relativeHeight="251701248" behindDoc="0" locked="0" layoutInCell="1" allowOverlap="1" wp14:anchorId="6307C6FA" wp14:editId="3C696001">
+              <wp:anchor distT="0" distB="0" distL="114300" distR="114300" simplePos="0" relativeHeight="251701248" behindDoc="0" locked="0" layoutInCell="1" allowOverlap="1" wp14:anchorId="6307C6FA" wp14:editId="33EE09BC">
                 <wp:simplePos x="0" y="0"/>
                 <wp:positionH relativeFrom="column">
                   <wp:posOffset>5105400</wp:posOffset>
@@ -1558,7 +2611,7 @@
           </mc:Choice>
           <mc:Fallback>
             <w:pict>
-              <v:shape id="_x0000_s1034" type="#_x0000_t202" style="position:absolute;margin-left:402pt;margin-top:42.7pt;width:45.75pt;height:20.25pt;z-index:251701248;visibility:visible;mso-wrap-style:square;mso-width-percent:0;mso-height-percent:0;mso-wrap-distance-left:9pt;mso-wrap-distance-top:0;mso-wrap-distance-right:9pt;mso-wrap-distance-bottom:0;mso-position-horizontal:absolute;mso-position-horizontal-relative:text;mso-position-vertical:absolute;mso-position-vertical-relative:text;mso-width-percent:0;mso-height-percent:0;mso-width-relative:margin;mso-height-relative:margin;v-text-anchor:top" o:gfxdata="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" stroked="f">
+              <v:shape id="_x0000_s1042" type="#_x0000_t202" style="position:absolute;margin-left:402pt;margin-top:42.7pt;width:45.75pt;height:20.25pt;z-index:251701248;visibility:visible;mso-wrap-style:square;mso-width-percent:0;mso-height-percent:0;mso-wrap-distance-left:9pt;mso-wrap-distance-top:0;mso-wrap-distance-right:9pt;mso-wrap-distance-bottom:0;mso-position-horizontal:absolute;mso-position-horizontal-relative:text;mso-position-vertical:absolute;mso-position-vertical-relative:text;mso-width-percent:0;mso-height-percent:0;mso-width-relative:margin;mso-height-relative:margin;v-text-anchor:top" o:gfxdata="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" stroked="f">
                 <v:textbox>
                   <w:txbxContent>
                     <w:p>
@@ -1580,7 +2633,7 @@
         <mc:AlternateContent>
           <mc:Choice Requires="wps">
             <w:drawing>
-              <wp:anchor distT="0" distB="0" distL="114300" distR="114300" simplePos="0" relativeHeight="251699200" behindDoc="0" locked="0" layoutInCell="1" allowOverlap="1" wp14:anchorId="3194D184" wp14:editId="353695E9">
+              <wp:anchor distT="0" distB="0" distL="114300" distR="114300" simplePos="0" relativeHeight="251699200" behindDoc="0" locked="0" layoutInCell="1" allowOverlap="1" wp14:anchorId="3194D184" wp14:editId="183C1808">
                 <wp:simplePos x="0" y="0"/>
                 <wp:positionH relativeFrom="column">
                   <wp:posOffset>7924800</wp:posOffset>
@@ -1645,7 +2698,11 @@
           </mc:Choice>
           <mc:Fallback>
             <w:pict>
-              <v:shape id="_x0000_s1035" type="#_x0000_t202" style="position:absolute;margin-left:624pt;margin-top:45.75pt;width:45.75pt;height:20.25pt;z-index:251699200;visibility:visible;mso-wrap-style:square;mso-width-percent:0;mso-height-percent:0;mso-wrap-distance-left:9pt;mso-wrap-distance-top:0;mso-wrap-distance-right:9pt;mso-wrap-distance-bottom:0;mso-position-horizontal:absolute;mso-position-horizontal-relative:text;mso-position-vertical:absolute;mso-position-vertical-relative:text;mso-width-percent:0;mso-height-percent:0;mso-width-relative:margin;mso-height-relative:margin;v-text-anchor:top" o:gfxdata="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" stroked="f">
+              <v:shapetype id="_x0000_t202" coordsize="21600,21600" o:spt="202" path="m0,0l0,21600,21600,21600,21600,0xe">
+                <v:stroke joinstyle="miter"/>
+                <v:path gradientshapeok="t" o:connecttype="rect"/>
+              </v:shapetype>
+              <v:shape id="_x0000_s1039" type="#_x0000_t202" style="position:absolute;margin-left:624pt;margin-top:45.75pt;width:45.75pt;height:20.25pt;z-index:251699200;visibility:visible;mso-wrap-style:square;mso-width-percent:0;mso-height-percent:0;mso-wrap-distance-left:9pt;mso-wrap-distance-top:0;mso-wrap-distance-right:9pt;mso-wrap-distance-bottom:0;mso-position-horizontal:absolute;mso-position-horizontal-relative:text;mso-position-vertical:absolute;mso-position-vertical-relative:text;mso-width-percent:0;mso-height-percent:0;mso-width-relative:margin;mso-height-relative:margin;v-text-anchor:top" o:gfxdata="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" stroked="f">
                 <v:textbox>
                   <w:txbxContent>
                     <w:p>
@@ -1655,182 +2712,6 @@
                     </w:p>
                   </w:txbxContent>
                 </v:textbox>
-              </v:shape>
-            </w:pict>
-          </mc:Fallback>
-        </mc:AlternateContent>
-      </w:r>
-      <w:r>
-        <w:rPr>
-          <w:noProof/>
-        </w:rPr>
-        <mc:AlternateContent>
-          <mc:Choice Requires="wps">
-            <w:drawing>
-              <wp:anchor distT="0" distB="0" distL="114300" distR="114300" simplePos="0" relativeHeight="251673600" behindDoc="0" locked="0" layoutInCell="1" allowOverlap="1" wp14:anchorId="0A21E723" wp14:editId="51ACD4DF">
-                <wp:simplePos x="0" y="0"/>
-                <wp:positionH relativeFrom="column">
-                  <wp:posOffset>8410575</wp:posOffset>
-                </wp:positionH>
-                <wp:positionV relativeFrom="paragraph">
-                  <wp:posOffset>1295400</wp:posOffset>
-                </wp:positionV>
-                <wp:extent cx="1076325" cy="504825"/>
-                <wp:effectExtent l="0" t="0" r="15875" b="28575"/>
-                <wp:wrapNone/>
-                <wp:docPr id="9" name="Rounded Rectangle 9"/>
-                <wp:cNvGraphicFramePr/>
-                <a:graphic xmlns:a="http://schemas.openxmlformats.org/drawingml/2006/main">
-                  <a:graphicData uri="http://schemas.microsoft.com/office/word/2010/wordprocessingShape">
-                    <wps:wsp>
-                      <wps:cNvSpPr/>
-                      <wps:spPr>
-                        <a:xfrm>
-                          <a:off x="0" y="0"/>
-                          <a:ext cx="1076325" cy="504825"/>
-                        </a:xfrm>
-                        <a:prstGeom prst="roundRect">
-                          <a:avLst/>
-                        </a:prstGeom>
-                      </wps:spPr>
-                      <wps:style>
-                        <a:lnRef idx="2">
-                          <a:schemeClr val="accent6"/>
-                        </a:lnRef>
-                        <a:fillRef idx="1">
-                          <a:schemeClr val="lt1"/>
-                        </a:fillRef>
-                        <a:effectRef idx="0">
-                          <a:schemeClr val="accent6"/>
-                        </a:effectRef>
-                        <a:fontRef idx="minor">
-                          <a:schemeClr val="dk1"/>
-                        </a:fontRef>
-                      </wps:style>
-                      <wps:txbx>
-                        <w:txbxContent>
-                          <w:p>
-                            <w:pPr>
-                              <w:jc w:val="center"/>
-                            </w:pPr>
-                            <w:r>
-                              <w:t>Create Report</w:t>
-                            </w:r>
-                          </w:p>
-                        </w:txbxContent>
-                      </wps:txbx>
-                      <wps:bodyPr rot="0" spcFirstLastPara="0" vertOverflow="overflow" horzOverflow="overflow" vert="horz" wrap="square" lIns="91440" tIns="45720" rIns="91440" bIns="45720" numCol="1" spcCol="0" rtlCol="0" fromWordArt="0" anchor="ctr" anchorCtr="0" forceAA="0" compatLnSpc="1">
-                        <a:prstTxWarp prst="textNoShape">
-                          <a:avLst/>
-                        </a:prstTxWarp>
-                        <a:noAutofit/>
-                      </wps:bodyPr>
-                    </wps:wsp>
-                  </a:graphicData>
-                </a:graphic>
-                <wp14:sizeRelH relativeFrom="margin">
-                  <wp14:pctWidth>0</wp14:pctWidth>
-                </wp14:sizeRelH>
-                <wp14:sizeRelV relativeFrom="margin">
-                  <wp14:pctHeight>0</wp14:pctHeight>
-                </wp14:sizeRelV>
-              </wp:anchor>
-            </w:drawing>
-          </mc:Choice>
-          <mc:Fallback>
-            <w:pict>
-              <v:roundrect id="Rounded Rectangle 9" o:spid="_x0000_s1036" style="position:absolute;margin-left:662.25pt;margin-top:102pt;width:84.75pt;height:39.75pt;z-index:251673600;visibility:visible;mso-wrap-style:square;mso-width-percent:0;mso-height-percent:0;mso-wrap-distance-left:9pt;mso-wrap-distance-top:0;mso-wrap-distance-right:9pt;mso-wrap-distance-bottom:0;mso-position-horizontal:absolute;mso-position-horizontal-relative:text;mso-position-vertical:absolute;mso-position-vertical-relative:text;mso-width-percent:0;mso-height-percent:0;mso-width-relative:margin;mso-height-relative:margin;v-text-anchor:middle" arcsize="10923f" o:gfxdata="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" fillcolor="white [3201]" strokecolor="#f79646 [3209]" strokeweight="2pt">
-                <v:textbox>
-                  <w:txbxContent>
-                    <w:p>
-                      <w:pPr>
-                        <w:jc w:val="center"/>
-                      </w:pPr>
-                      <w:r>
-                        <w:t>Create Report</w:t>
-                      </w:r>
-                    </w:p>
-                  </w:txbxContent>
-                </v:textbox>
-              </v:roundrect>
-            </w:pict>
-          </mc:Fallback>
-        </mc:AlternateContent>
-      </w:r>
-      <w:r>
-        <w:rPr>
-          <w:noProof/>
-        </w:rPr>
-        <mc:AlternateContent>
-          <mc:Choice Requires="wps">
-            <w:drawing>
-              <wp:anchor distT="0" distB="0" distL="114300" distR="114300" simplePos="0" relativeHeight="251691008" behindDoc="0" locked="0" layoutInCell="1" allowOverlap="1" wp14:anchorId="6E6F60D3" wp14:editId="41E27B7C">
-                <wp:simplePos x="0" y="0"/>
-                <wp:positionH relativeFrom="column">
-                  <wp:posOffset>7839075</wp:posOffset>
-                </wp:positionH>
-                <wp:positionV relativeFrom="paragraph">
-                  <wp:posOffset>837565</wp:posOffset>
-                </wp:positionV>
-                <wp:extent cx="1104900" cy="457200"/>
-                <wp:effectExtent l="0" t="0" r="114300" b="76200"/>
-                <wp:wrapNone/>
-                <wp:docPr id="22" name="Elbow Connector 22"/>
-                <wp:cNvGraphicFramePr/>
-                <a:graphic xmlns:a="http://schemas.openxmlformats.org/drawingml/2006/main">
-                  <a:graphicData uri="http://schemas.microsoft.com/office/word/2010/wordprocessingShape">
-                    <wps:wsp>
-                      <wps:cNvCnPr/>
-                      <wps:spPr>
-                        <a:xfrm>
-                          <a:off x="0" y="0"/>
-                          <a:ext cx="1104900" cy="457200"/>
-                        </a:xfrm>
-                        <a:prstGeom prst="bentConnector3">
-                          <a:avLst>
-                            <a:gd name="adj1" fmla="val 100000"/>
-                          </a:avLst>
-                        </a:prstGeom>
-                        <a:ln>
-                          <a:tailEnd type="arrow"/>
-                        </a:ln>
-                      </wps:spPr>
-                      <wps:style>
-                        <a:lnRef idx="1">
-                          <a:schemeClr val="dk1"/>
-                        </a:lnRef>
-                        <a:fillRef idx="0">
-                          <a:schemeClr val="dk1"/>
-                        </a:fillRef>
-                        <a:effectRef idx="0">
-                          <a:schemeClr val="dk1"/>
-                        </a:effectRef>
-                        <a:fontRef idx="minor">
-                          <a:schemeClr val="tx1"/>
-                        </a:fontRef>
-                      </wps:style>
-                      <wps:bodyPr/>
-                    </wps:wsp>
-                  </a:graphicData>
-                </a:graphic>
-              </wp:anchor>
-            </w:drawing>
-          </mc:Choice>
-          <mc:Fallback>
-            <w:pict>
-              <v:shapetype id="_x0000_t34" coordsize="21600,21600" o:spt="34" o:oned="t" adj="10800" path="m0,0l@0,0@0,21600,21600,21600e" filled="f">
-                <v:stroke joinstyle="miter"/>
-                <v:formulas>
-                  <v:f eqn="val #0"/>
-                </v:formulas>
-                <v:path arrowok="t" fillok="f" o:connecttype="none"/>
-                <v:handles>
-                  <v:h position="#0,center"/>
-                </v:handles>
-                <o:lock v:ext="edit" shapetype="t"/>
-              </v:shapetype>
-              <v:shape id="Elbow Connector 22" o:spid="_x0000_s1026" type="#_x0000_t34" style="position:absolute;margin-left:617.25pt;margin-top:65.95pt;width:87pt;height:36pt;z-index:251691008;visibility:visible;mso-wrap-style:square;mso-wrap-distance-left:9pt;mso-wrap-distance-top:0;mso-wrap-distance-right:9pt;mso-wrap-distance-bottom:0;mso-position-horizontal:absolute;mso-position-horizontal-relative:text;mso-position-vertical:absolute;mso-position-vertical-relative:text" o:gfxdata="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" adj="21600" strokecolor="black [3040]">
-                <v:stroke endarrow="open"/>
               </v:shape>
             </w:pict>
           </mc:Fallback>
@@ -3198,6 +4079,127 @@
     </w:sectPr>
   </w:body>
 </w:document>
+</file>
+
+<file path=word/numbering.xml><?xml version="1.0" encoding="utf-8"?>
+<w:numbering xmlns:wpc="http://schemas.microsoft.com/office/word/2010/wordprocessingCanvas" xmlns:mo="http://schemas.microsoft.com/office/mac/office/2008/main" xmlns:mc="http://schemas.openxmlformats.org/markup-compatibility/2006" xmlns:mv="urn:schemas-microsoft-com:mac:vml" xmlns:o="urn:schemas-microsoft-com:office:office" xmlns:r="http://schemas.openxmlformats.org/officeDocument/2006/relationships" xmlns:m="http://schemas.openxmlformats.org/officeDocument/2006/math" xmlns:v="urn:schemas-microsoft-com:vml" xmlns:wp14="http://schemas.microsoft.com/office/word/2010/wordprocessingDrawing" xmlns:wp="http://schemas.openxmlformats.org/drawingml/2006/wordprocessingDrawing" xmlns:w10="urn:schemas-microsoft-com:office:word" xmlns:w="http://schemas.openxmlformats.org/wordprocessingml/2006/main" xmlns:w14="http://schemas.microsoft.com/office/word/2010/wordml" xmlns:wpg="http://schemas.microsoft.com/office/word/2010/wordprocessingGroup" xmlns:wpi="http://schemas.microsoft.com/office/word/2010/wordprocessingInk" xmlns:wne="http://schemas.microsoft.com/office/word/2006/wordml" xmlns:wps="http://schemas.microsoft.com/office/word/2010/wordprocessingShape" mc:Ignorable="w14 wp14">
+  <w:abstractNum w:abstractNumId="0">
+    <w:nsid w:val="79323BCD"/>
+    <w:multiLevelType w:val="hybridMultilevel"/>
+    <w:tmpl w:val="B70A9A12"/>
+    <w:lvl w:ilvl="0" w:tplc="04090001">
+      <w:start w:val="1"/>
+      <w:numFmt w:val="bullet"/>
+      <w:lvlText w:val=""/>
+      <w:lvlJc w:val="left"/>
+      <w:pPr>
+        <w:ind w:left="720" w:hanging="360"/>
+      </w:pPr>
+      <w:rPr>
+        <w:rFonts w:ascii="Symbol" w:hAnsi="Symbol" w:hint="default"/>
+      </w:rPr>
+    </w:lvl>
+    <w:lvl w:ilvl="1" w:tplc="04090003" w:tentative="1">
+      <w:start w:val="1"/>
+      <w:numFmt w:val="bullet"/>
+      <w:lvlText w:val="o"/>
+      <w:lvlJc w:val="left"/>
+      <w:pPr>
+        <w:ind w:left="1440" w:hanging="360"/>
+      </w:pPr>
+      <w:rPr>
+        <w:rFonts w:ascii="Courier New" w:hAnsi="Courier New" w:hint="default"/>
+      </w:rPr>
+    </w:lvl>
+    <w:lvl w:ilvl="2" w:tplc="04090005" w:tentative="1">
+      <w:start w:val="1"/>
+      <w:numFmt w:val="bullet"/>
+      <w:lvlText w:val=""/>
+      <w:lvlJc w:val="left"/>
+      <w:pPr>
+        <w:ind w:left="2160" w:hanging="360"/>
+      </w:pPr>
+      <w:rPr>
+        <w:rFonts w:ascii="Wingdings" w:hAnsi="Wingdings" w:hint="default"/>
+      </w:rPr>
+    </w:lvl>
+    <w:lvl w:ilvl="3" w:tplc="04090001" w:tentative="1">
+      <w:start w:val="1"/>
+      <w:numFmt w:val="bullet"/>
+      <w:lvlText w:val=""/>
+      <w:lvlJc w:val="left"/>
+      <w:pPr>
+        <w:ind w:left="2880" w:hanging="360"/>
+      </w:pPr>
+      <w:rPr>
+        <w:rFonts w:ascii="Symbol" w:hAnsi="Symbol" w:hint="default"/>
+      </w:rPr>
+    </w:lvl>
+    <w:lvl w:ilvl="4" w:tplc="04090003" w:tentative="1">
+      <w:start w:val="1"/>
+      <w:numFmt w:val="bullet"/>
+      <w:lvlText w:val="o"/>
+      <w:lvlJc w:val="left"/>
+      <w:pPr>
+        <w:ind w:left="3600" w:hanging="360"/>
+      </w:pPr>
+      <w:rPr>
+        <w:rFonts w:ascii="Courier New" w:hAnsi="Courier New" w:hint="default"/>
+      </w:rPr>
+    </w:lvl>
+    <w:lvl w:ilvl="5" w:tplc="04090005" w:tentative="1">
+      <w:start w:val="1"/>
+      <w:numFmt w:val="bullet"/>
+      <w:lvlText w:val=""/>
+      <w:lvlJc w:val="left"/>
+      <w:pPr>
+        <w:ind w:left="4320" w:hanging="360"/>
+      </w:pPr>
+      <w:rPr>
+        <w:rFonts w:ascii="Wingdings" w:hAnsi="Wingdings" w:hint="default"/>
+      </w:rPr>
+    </w:lvl>
+    <w:lvl w:ilvl="6" w:tplc="04090001" w:tentative="1">
+      <w:start w:val="1"/>
+      <w:numFmt w:val="bullet"/>
+      <w:lvlText w:val=""/>
+      <w:lvlJc w:val="left"/>
+      <w:pPr>
+        <w:ind w:left="5040" w:hanging="360"/>
+      </w:pPr>
+      <w:rPr>
+        <w:rFonts w:ascii="Symbol" w:hAnsi="Symbol" w:hint="default"/>
+      </w:rPr>
+    </w:lvl>
+    <w:lvl w:ilvl="7" w:tplc="04090003" w:tentative="1">
+      <w:start w:val="1"/>
+      <w:numFmt w:val="bullet"/>
+      <w:lvlText w:val="o"/>
+      <w:lvlJc w:val="left"/>
+      <w:pPr>
+        <w:ind w:left="5760" w:hanging="360"/>
+      </w:pPr>
+      <w:rPr>
+        <w:rFonts w:ascii="Courier New" w:hAnsi="Courier New" w:hint="default"/>
+      </w:rPr>
+    </w:lvl>
+    <w:lvl w:ilvl="8" w:tplc="04090005" w:tentative="1">
+      <w:start w:val="1"/>
+      <w:numFmt w:val="bullet"/>
+      <w:lvlText w:val=""/>
+      <w:lvlJc w:val="left"/>
+      <w:pPr>
+        <w:ind w:left="6480" w:hanging="360"/>
+      </w:pPr>
+      <w:rPr>
+        <w:rFonts w:ascii="Wingdings" w:hAnsi="Wingdings" w:hint="default"/>
+      </w:rPr>
+    </w:lvl>
+  </w:abstractNum>
+  <w:num w:numId="1">
+    <w:abstractNumId w:val="0"/>
+  </w:num>
+</w:numbering>
 </file>
 
 <file path=word/styles.xml><?xml version="1.0" encoding="utf-8"?>
@@ -3417,6 +4419,17 @@
       <w:sz w:val="16"/>
       <w:szCs w:val="16"/>
     </w:rPr>
+  </w:style>
+  <w:style w:type="paragraph" w:styleId="ListParagraph">
+    <w:name w:val="List Paragraph"/>
+    <w:basedOn w:val="Normal"/>
+    <w:uiPriority w:val="34"/>
+    <w:qFormat/>
+    <w:rsid w:val="00E71528"/>
+    <w:pPr>
+      <w:ind w:left="720"/>
+      <w:contextualSpacing/>
+    </w:pPr>
   </w:style>
 </w:styles>
 </file>
@@ -3638,6 +4651,17 @@
       <w:sz w:val="16"/>
       <w:szCs w:val="16"/>
     </w:rPr>
+  </w:style>
+  <w:style w:type="paragraph" w:styleId="ListParagraph">
+    <w:name w:val="List Paragraph"/>
+    <w:basedOn w:val="Normal"/>
+    <w:uiPriority w:val="34"/>
+    <w:qFormat/>
+    <w:rsid w:val="00E71528"/>
+    <w:pPr>
+      <w:ind w:left="720"/>
+      <w:contextualSpacing/>
+    </w:pPr>
   </w:style>
 </w:styles>
 </file>

</xml_diff>

<commit_message>
Add data structure and text formatting to flow chart and psuedocode.
</commit_message>
<xml_diff>
--- a/hw/hw10/FlowChart.docx
+++ b/hw/hw10/FlowChart.docx
@@ -5,6 +5,414 @@
     <w:p>
       <w:bookmarkStart w:id="0" w:name="_GoBack"/>
       <w:bookmarkEnd w:id="0"/>
+      <w:r>
+        <w:rPr>
+          <w:noProof/>
+        </w:rPr>
+        <mc:AlternateContent>
+          <mc:Choice Requires="wps">
+            <w:drawing>
+              <wp:anchor distT="0" distB="0" distL="114300" distR="114300" simplePos="0" relativeHeight="251739136" behindDoc="0" locked="0" layoutInCell="1" allowOverlap="1" wp14:anchorId="55FC2019" wp14:editId="22E3808B">
+                <wp:simplePos x="0" y="0"/>
+                <wp:positionH relativeFrom="column">
+                  <wp:posOffset>9944100</wp:posOffset>
+                </wp:positionH>
+                <wp:positionV relativeFrom="paragraph">
+                  <wp:posOffset>2286000</wp:posOffset>
+                </wp:positionV>
+                <wp:extent cx="1828800" cy="685800"/>
+                <wp:effectExtent l="0" t="0" r="0" b="0"/>
+                <wp:wrapNone/>
+                <wp:docPr id="27" name="Text Box 2"/>
+                <wp:cNvGraphicFramePr>
+                  <a:graphicFrameLocks xmlns:a="http://schemas.openxmlformats.org/drawingml/2006/main"/>
+                </wp:cNvGraphicFramePr>
+                <a:graphic xmlns:a="http://schemas.openxmlformats.org/drawingml/2006/main">
+                  <a:graphicData uri="http://schemas.microsoft.com/office/word/2010/wordprocessingShape">
+                    <wps:wsp>
+                      <wps:cNvSpPr txBox="1">
+                        <a:spLocks noChangeArrowheads="1"/>
+                      </wps:cNvSpPr>
+                      <wps:spPr bwMode="auto">
+                        <a:xfrm>
+                          <a:off x="0" y="0"/>
+                          <a:ext cx="1828800" cy="685800"/>
+                        </a:xfrm>
+                        <a:prstGeom prst="rect">
+                          <a:avLst/>
+                        </a:prstGeom>
+                        <a:solidFill>
+                          <a:srgbClr val="FFFFFF"/>
+                        </a:solidFill>
+                        <a:ln w="9525">
+                          <a:noFill/>
+                          <a:miter lim="800000"/>
+                          <a:headEnd/>
+                          <a:tailEnd/>
+                        </a:ln>
+                      </wps:spPr>
+                      <wps:txbx>
+                        <w:txbxContent>
+                          <w:p>
+                            <w:r>
+                              <w:t>Make sure average is well formatted so it only shows 2 decimal places.</w:t>
+                            </w:r>
+                          </w:p>
+                        </w:txbxContent>
+                      </wps:txbx>
+                      <wps:bodyPr rot="0" vert="horz" wrap="square" lIns="91440" tIns="45720" rIns="91440" bIns="45720" anchor="t" anchorCtr="0">
+                        <a:noAutofit/>
+                      </wps:bodyPr>
+                    </wps:wsp>
+                  </a:graphicData>
+                </a:graphic>
+                <wp14:sizeRelH relativeFrom="margin">
+                  <wp14:pctWidth>0</wp14:pctWidth>
+                </wp14:sizeRelH>
+                <wp14:sizeRelV relativeFrom="margin">
+                  <wp14:pctHeight>0</wp14:pctHeight>
+                </wp14:sizeRelV>
+              </wp:anchor>
+            </w:drawing>
+          </mc:Choice>
+          <mc:Fallback>
+            <w:pict>
+              <v:shapetype id="_x0000_t202" coordsize="21600,21600" o:spt="202" path="m0,0l0,21600,21600,21600,21600,0xe">
+                <v:stroke joinstyle="miter"/>
+                <v:path gradientshapeok="t" o:connecttype="rect"/>
+              </v:shapetype>
+              <v:shape id="Text Box 2" o:spid="_x0000_s1026" type="#_x0000_t202" style="position:absolute;margin-left:783pt;margin-top:180pt;width:2in;height:54pt;z-index:251739136;visibility:visible;mso-wrap-style:square;mso-width-percent:0;mso-height-percent:0;mso-wrap-distance-left:9pt;mso-wrap-distance-top:0;mso-wrap-distance-right:9pt;mso-wrap-distance-bottom:0;mso-position-horizontal:absolute;mso-position-horizontal-relative:text;mso-position-vertical:absolute;mso-position-vertical-relative:text;mso-width-percent:0;mso-height-percent:0;mso-width-relative:margin;mso-height-relative:margin;v-text-anchor:top" o:gfxdata="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" stroked="f">
+                <v:textbox>
+                  <w:txbxContent>
+                    <w:p>
+                      <w:r>
+                        <w:t>Make sure average is well formatted so it only shows 2 decimal places.</w:t>
+                      </w:r>
+                    </w:p>
+                  </w:txbxContent>
+                </v:textbox>
+              </v:shape>
+            </w:pict>
+          </mc:Fallback>
+        </mc:AlternateContent>
+      </w:r>
+      <w:r>
+        <w:rPr>
+          <w:noProof/>
+        </w:rPr>
+        <mc:AlternateContent>
+          <mc:Choice Requires="wps">
+            <w:drawing>
+              <wp:anchor distT="0" distB="0" distL="114300" distR="114300" simplePos="0" relativeHeight="251673600" behindDoc="0" locked="0" layoutInCell="1" allowOverlap="1" wp14:anchorId="0A21E723" wp14:editId="567F771B">
+                <wp:simplePos x="0" y="0"/>
+                <wp:positionH relativeFrom="column">
+                  <wp:posOffset>8458200</wp:posOffset>
+                </wp:positionH>
+                <wp:positionV relativeFrom="paragraph">
+                  <wp:posOffset>3314700</wp:posOffset>
+                </wp:positionV>
+                <wp:extent cx="1419225" cy="504825"/>
+                <wp:effectExtent l="0" t="0" r="28575" b="28575"/>
+                <wp:wrapNone/>
+                <wp:docPr id="9" name="Rounded Rectangle 9"/>
+                <wp:cNvGraphicFramePr/>
+                <a:graphic xmlns:a="http://schemas.openxmlformats.org/drawingml/2006/main">
+                  <a:graphicData uri="http://schemas.microsoft.com/office/word/2010/wordprocessingShape">
+                    <wps:wsp>
+                      <wps:cNvSpPr/>
+                      <wps:spPr>
+                        <a:xfrm>
+                          <a:off x="0" y="0"/>
+                          <a:ext cx="1419225" cy="504825"/>
+                        </a:xfrm>
+                        <a:prstGeom prst="roundRect">
+                          <a:avLst/>
+                        </a:prstGeom>
+                      </wps:spPr>
+                      <wps:style>
+                        <a:lnRef idx="2">
+                          <a:schemeClr val="accent6"/>
+                        </a:lnRef>
+                        <a:fillRef idx="1">
+                          <a:schemeClr val="lt1"/>
+                        </a:fillRef>
+                        <a:effectRef idx="0">
+                          <a:schemeClr val="accent6"/>
+                        </a:effectRef>
+                        <a:fontRef idx="minor">
+                          <a:schemeClr val="dk1"/>
+                        </a:fontRef>
+                      </wps:style>
+                      <wps:txbx>
+                        <w:txbxContent>
+                          <w:p>
+                            <w:pPr>
+                              <w:jc w:val="center"/>
+                            </w:pPr>
+                            <w:r>
+                              <w:t>Sort by donation amount</w:t>
+                            </w:r>
+                          </w:p>
+                        </w:txbxContent>
+                      </wps:txbx>
+                      <wps:bodyPr rot="0" spcFirstLastPara="0" vertOverflow="overflow" horzOverflow="overflow" vert="horz" wrap="square" lIns="91440" tIns="45720" rIns="91440" bIns="45720" numCol="1" spcCol="0" rtlCol="0" fromWordArt="0" anchor="ctr" anchorCtr="0" forceAA="0" compatLnSpc="1">
+                        <a:prstTxWarp prst="textNoShape">
+                          <a:avLst/>
+                        </a:prstTxWarp>
+                        <a:noAutofit/>
+                      </wps:bodyPr>
+                    </wps:wsp>
+                  </a:graphicData>
+                </a:graphic>
+                <wp14:sizeRelH relativeFrom="margin">
+                  <wp14:pctWidth>0</wp14:pctWidth>
+                </wp14:sizeRelH>
+                <wp14:sizeRelV relativeFrom="margin">
+                  <wp14:pctHeight>0</wp14:pctHeight>
+                </wp14:sizeRelV>
+              </wp:anchor>
+            </w:drawing>
+          </mc:Choice>
+          <mc:Fallback>
+            <w:pict>
+              <v:roundrect id="Rounded Rectangle 9" o:spid="_x0000_s1027" style="position:absolute;margin-left:666pt;margin-top:261pt;width:111.75pt;height:39.75pt;z-index:251673600;visibility:visible;mso-wrap-style:square;mso-width-percent:0;mso-height-percent:0;mso-wrap-distance-left:9pt;mso-wrap-distance-top:0;mso-wrap-distance-right:9pt;mso-wrap-distance-bottom:0;mso-position-horizontal:absolute;mso-position-horizontal-relative:text;mso-position-vertical:absolute;mso-position-vertical-relative:text;mso-width-percent:0;mso-height-percent:0;mso-width-relative:margin;mso-height-relative:margin;v-text-anchor:middle" arcsize="10923f" o:gfxdata="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" fillcolor="white [3201]" strokecolor="#f79646 [3209]" strokeweight="2pt">
+                <v:textbox>
+                  <w:txbxContent>
+                    <w:p>
+                      <w:pPr>
+                        <w:jc w:val="center"/>
+                      </w:pPr>
+                      <w:r>
+                        <w:t>Sort by donation amount</w:t>
+                      </w:r>
+                    </w:p>
+                  </w:txbxContent>
+                </v:textbox>
+              </v:roundrect>
+            </w:pict>
+          </mc:Fallback>
+        </mc:AlternateContent>
+      </w:r>
+      <w:r>
+        <w:rPr>
+          <w:noProof/>
+        </w:rPr>
+        <mc:AlternateContent>
+          <mc:Choice Requires="wps">
+            <w:drawing>
+              <wp:anchor distT="0" distB="0" distL="114300" distR="114300" simplePos="0" relativeHeight="251731968" behindDoc="0" locked="0" layoutInCell="1" allowOverlap="1" wp14:anchorId="4AA28188" wp14:editId="38010009">
+                <wp:simplePos x="0" y="0"/>
+                <wp:positionH relativeFrom="column">
+                  <wp:posOffset>8458200</wp:posOffset>
+                </wp:positionH>
+                <wp:positionV relativeFrom="paragraph">
+                  <wp:posOffset>2286000</wp:posOffset>
+                </wp:positionV>
+                <wp:extent cx="1371600" cy="504825"/>
+                <wp:effectExtent l="0" t="0" r="25400" b="28575"/>
+                <wp:wrapNone/>
+                <wp:docPr id="297" name="Rounded Rectangle 297"/>
+                <wp:cNvGraphicFramePr/>
+                <a:graphic xmlns:a="http://schemas.openxmlformats.org/drawingml/2006/main">
+                  <a:graphicData uri="http://schemas.microsoft.com/office/word/2010/wordprocessingShape">
+                    <wps:wsp>
+                      <wps:cNvSpPr/>
+                      <wps:spPr>
+                        <a:xfrm>
+                          <a:off x="0" y="0"/>
+                          <a:ext cx="1371600" cy="504825"/>
+                        </a:xfrm>
+                        <a:prstGeom prst="roundRect">
+                          <a:avLst/>
+                        </a:prstGeom>
+                      </wps:spPr>
+                      <wps:style>
+                        <a:lnRef idx="2">
+                          <a:schemeClr val="accent6"/>
+                        </a:lnRef>
+                        <a:fillRef idx="1">
+                          <a:schemeClr val="lt1"/>
+                        </a:fillRef>
+                        <a:effectRef idx="0">
+                          <a:schemeClr val="accent6"/>
+                        </a:effectRef>
+                        <a:fontRef idx="minor">
+                          <a:schemeClr val="dk1"/>
+                        </a:fontRef>
+                      </wps:style>
+                      <wps:txbx>
+                        <w:txbxContent>
+                          <w:p>
+                            <w:pPr>
+                              <w:jc w:val="center"/>
+                            </w:pPr>
+                            <w:r>
+                              <w:t xml:space="preserve">Calculate </w:t>
+                            </w:r>
+                            <w:proofErr w:type="spellStart"/>
+                            <w:r>
+                              <w:t>avg</w:t>
+                            </w:r>
+                            <w:proofErr w:type="spellEnd"/>
+                            <w:r>
+                              <w:t xml:space="preserve"> donation amount </w:t>
+                            </w:r>
+                            <w:proofErr w:type="spellStart"/>
+                            <w:r>
+                              <w:t>amount</w:t>
+                            </w:r>
+                            <w:proofErr w:type="spellEnd"/>
+                          </w:p>
+                        </w:txbxContent>
+                      </wps:txbx>
+                      <wps:bodyPr rot="0" spcFirstLastPara="0" vertOverflow="overflow" horzOverflow="overflow" vert="horz" wrap="square" lIns="91440" tIns="45720" rIns="91440" bIns="45720" numCol="1" spcCol="0" rtlCol="0" fromWordArt="0" anchor="ctr" anchorCtr="0" forceAA="0" compatLnSpc="1">
+                        <a:prstTxWarp prst="textNoShape">
+                          <a:avLst/>
+                        </a:prstTxWarp>
+                        <a:noAutofit/>
+                      </wps:bodyPr>
+                    </wps:wsp>
+                  </a:graphicData>
+                </a:graphic>
+                <wp14:sizeRelH relativeFrom="margin">
+                  <wp14:pctWidth>0</wp14:pctWidth>
+                </wp14:sizeRelH>
+                <wp14:sizeRelV relativeFrom="margin">
+                  <wp14:pctHeight>0</wp14:pctHeight>
+                </wp14:sizeRelV>
+              </wp:anchor>
+            </w:drawing>
+          </mc:Choice>
+          <mc:Fallback>
+            <w:pict>
+              <v:roundrect id="Rounded Rectangle 297" o:spid="_x0000_s1028" style="position:absolute;margin-left:666pt;margin-top:180pt;width:108pt;height:39.75pt;z-index:251731968;visibility:visible;mso-wrap-style:square;mso-width-percent:0;mso-height-percent:0;mso-wrap-distance-left:9pt;mso-wrap-distance-top:0;mso-wrap-distance-right:9pt;mso-wrap-distance-bottom:0;mso-position-horizontal:absolute;mso-position-horizontal-relative:text;mso-position-vertical:absolute;mso-position-vertical-relative:text;mso-width-percent:0;mso-height-percent:0;mso-width-relative:margin;mso-height-relative:margin;v-text-anchor:middle" arcsize="10923f" o:gfxdata="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" fillcolor="white [3201]" strokecolor="#f79646 [3209]" strokeweight="2pt">
+                <v:textbox>
+                  <w:txbxContent>
+                    <w:p>
+                      <w:pPr>
+                        <w:jc w:val="center"/>
+                      </w:pPr>
+                      <w:r>
+                        <w:t xml:space="preserve">Calculate </w:t>
+                      </w:r>
+                      <w:proofErr w:type="spellStart"/>
+                      <w:r>
+                        <w:t>avg</w:t>
+                      </w:r>
+                      <w:proofErr w:type="spellEnd"/>
+                      <w:r>
+                        <w:t xml:space="preserve"> donation amount </w:t>
+                      </w:r>
+                      <w:proofErr w:type="spellStart"/>
+                      <w:r>
+                        <w:t>amount</w:t>
+                      </w:r>
+                      <w:proofErr w:type="spellEnd"/>
+                    </w:p>
+                  </w:txbxContent>
+                </v:textbox>
+              </v:roundrect>
+            </w:pict>
+          </mc:Fallback>
+        </mc:AlternateContent>
+      </w:r>
+      <w:r>
+        <w:rPr>
+          <w:noProof/>
+        </w:rPr>
+        <mc:AlternateContent>
+          <mc:Choice Requires="wps">
+            <w:drawing>
+              <wp:anchor distT="0" distB="0" distL="114300" distR="114300" simplePos="0" relativeHeight="251729920" behindDoc="0" locked="0" layoutInCell="1" allowOverlap="1" wp14:anchorId="0554725E" wp14:editId="612EABBE">
+                <wp:simplePos x="0" y="0"/>
+                <wp:positionH relativeFrom="column">
+                  <wp:posOffset>8458200</wp:posOffset>
+                </wp:positionH>
+                <wp:positionV relativeFrom="paragraph">
+                  <wp:posOffset>1257300</wp:posOffset>
+                </wp:positionV>
+                <wp:extent cx="1371600" cy="571500"/>
+                <wp:effectExtent l="0" t="0" r="25400" b="38100"/>
+                <wp:wrapNone/>
+                <wp:docPr id="296" name="Rounded Rectangle 296"/>
+                <wp:cNvGraphicFramePr/>
+                <a:graphic xmlns:a="http://schemas.openxmlformats.org/drawingml/2006/main">
+                  <a:graphicData uri="http://schemas.microsoft.com/office/word/2010/wordprocessingShape">
+                    <wps:wsp>
+                      <wps:cNvSpPr/>
+                      <wps:spPr>
+                        <a:xfrm>
+                          <a:off x="0" y="0"/>
+                          <a:ext cx="1371600" cy="571500"/>
+                        </a:xfrm>
+                        <a:prstGeom prst="roundRect">
+                          <a:avLst/>
+                        </a:prstGeom>
+                      </wps:spPr>
+                      <wps:style>
+                        <a:lnRef idx="2">
+                          <a:schemeClr val="accent6"/>
+                        </a:lnRef>
+                        <a:fillRef idx="1">
+                          <a:schemeClr val="lt1"/>
+                        </a:fillRef>
+                        <a:effectRef idx="0">
+                          <a:schemeClr val="accent6"/>
+                        </a:effectRef>
+                        <a:fontRef idx="minor">
+                          <a:schemeClr val="dk1"/>
+                        </a:fontRef>
+                      </wps:style>
+                      <wps:txbx>
+                        <w:txbxContent>
+                          <w:p>
+                            <w:pPr>
+                              <w:jc w:val="center"/>
+                            </w:pPr>
+                            <w:r>
+                              <w:t>Calculate total donation amount amount</w:t>
+                            </w:r>
+                          </w:p>
+                        </w:txbxContent>
+                      </wps:txbx>
+                      <wps:bodyPr rot="0" spcFirstLastPara="0" vertOverflow="overflow" horzOverflow="overflow" vert="horz" wrap="square" lIns="91440" tIns="45720" rIns="91440" bIns="45720" numCol="1" spcCol="0" rtlCol="0" fromWordArt="0" anchor="ctr" anchorCtr="0" forceAA="0" compatLnSpc="1">
+                        <a:prstTxWarp prst="textNoShape">
+                          <a:avLst/>
+                        </a:prstTxWarp>
+                        <a:noAutofit/>
+                      </wps:bodyPr>
+                    </wps:wsp>
+                  </a:graphicData>
+                </a:graphic>
+                <wp14:sizeRelH relativeFrom="margin">
+                  <wp14:pctWidth>0</wp14:pctWidth>
+                </wp14:sizeRelH>
+                <wp14:sizeRelV relativeFrom="margin">
+                  <wp14:pctHeight>0</wp14:pctHeight>
+                </wp14:sizeRelV>
+              </wp:anchor>
+            </w:drawing>
+          </mc:Choice>
+          <mc:Fallback>
+            <w:pict>
+              <v:roundrect id="Rounded Rectangle 296" o:spid="_x0000_s1029" style="position:absolute;margin-left:666pt;margin-top:99pt;width:108pt;height:45pt;z-index:251729920;visibility:visible;mso-wrap-style:square;mso-width-percent:0;mso-height-percent:0;mso-wrap-distance-left:9pt;mso-wrap-distance-top:0;mso-wrap-distance-right:9pt;mso-wrap-distance-bottom:0;mso-position-horizontal:absolute;mso-position-horizontal-relative:text;mso-position-vertical:absolute;mso-position-vertical-relative:text;mso-width-percent:0;mso-height-percent:0;mso-width-relative:margin;mso-height-relative:margin;v-text-anchor:middle" arcsize="10923f" o:gfxdata="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" fillcolor="white [3201]" strokecolor="#f79646 [3209]" strokeweight="2pt">
+                <v:textbox>
+                  <w:txbxContent>
+                    <w:p>
+                      <w:pPr>
+                        <w:jc w:val="center"/>
+                      </w:pPr>
+                      <w:r>
+                        <w:t>Calculate total donation amount amount</w:t>
+                      </w:r>
+                    </w:p>
+                  </w:txbxContent>
+                </v:textbox>
+              </v:roundrect>
+            </w:pict>
+          </mc:Fallback>
+        </mc:AlternateContent>
+      </w:r>
       <w:r>
         <w:rPr>
           <w:noProof/>
@@ -244,7 +652,7 @@
         <mc:AlternateContent>
           <mc:Choice Requires="wps">
             <w:drawing>
-              <wp:anchor distT="0" distB="0" distL="114300" distR="114300" simplePos="0" relativeHeight="251741184" behindDoc="0" locked="0" layoutInCell="1" allowOverlap="1" wp14:anchorId="688C14AD" wp14:editId="3C11986F">
+              <wp:anchor distT="0" distB="0" distL="114300" distR="114300" simplePos="0" relativeHeight="251741184" behindDoc="0" locked="0" layoutInCell="1" allowOverlap="1" wp14:anchorId="688C14AD" wp14:editId="694FC8D5">
                 <wp:simplePos x="0" y="0"/>
                 <wp:positionH relativeFrom="column">
                   <wp:posOffset>4572000</wp:posOffset>
@@ -309,99 +717,12 @@
           </mc:Choice>
           <mc:Fallback>
             <w:pict>
-              <v:shape id="_x0000_s1028" type="#_x0000_t202" style="position:absolute;margin-left:5in;margin-top:585pt;width:2in;height:54pt;z-index:251741184;visibility:visible;mso-wrap-style:square;mso-width-percent:0;mso-height-percent:0;mso-wrap-distance-left:9pt;mso-wrap-distance-top:0;mso-wrap-distance-right:9pt;mso-wrap-distance-bottom:0;mso-position-horizontal:absolute;mso-position-horizontal-relative:text;mso-position-vertical:absolute;mso-position-vertical-relative:text;mso-width-percent:0;mso-height-percent:0;mso-width-relative:margin;mso-height-relative:margin;v-text-anchor:top" o:gfxdata="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" stroked="f">
+              <v:shape id="_x0000_s1032" type="#_x0000_t202" style="position:absolute;margin-left:5in;margin-top:585pt;width:2in;height:54pt;z-index:251741184;visibility:visible;mso-wrap-style:square;mso-width-percent:0;mso-height-percent:0;mso-wrap-distance-left:9pt;mso-wrap-distance-top:0;mso-wrap-distance-right:9pt;mso-wrap-distance-bottom:0;mso-position-horizontal:absolute;mso-position-horizontal-relative:text;mso-position-vertical:absolute;mso-position-vertical-relative:text;mso-width-percent:0;mso-height-percent:0;mso-width-relative:margin;mso-height-relative:margin;v-text-anchor:top" o:gfxdata="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" stroked="f">
                 <v:textbox>
                   <w:txbxContent>
                     <w:p>
                       <w:r>
                         <w:t>Splice out first name to make salutation more personal.</w:t>
-                      </w:r>
-                    </w:p>
-                  </w:txbxContent>
-                </v:textbox>
-              </v:shape>
-            </w:pict>
-          </mc:Fallback>
-        </mc:AlternateContent>
-      </w:r>
-      <w:r>
-        <w:rPr>
-          <w:noProof/>
-        </w:rPr>
-        <mc:AlternateContent>
-          <mc:Choice Requires="wps">
-            <w:drawing>
-              <wp:anchor distT="0" distB="0" distL="114300" distR="114300" simplePos="0" relativeHeight="251739136" behindDoc="0" locked="0" layoutInCell="1" allowOverlap="1" wp14:anchorId="55FC2019" wp14:editId="6A8EC7F9">
-                <wp:simplePos x="0" y="0"/>
-                <wp:positionH relativeFrom="column">
-                  <wp:posOffset>9944100</wp:posOffset>
-                </wp:positionH>
-                <wp:positionV relativeFrom="paragraph">
-                  <wp:posOffset>3314700</wp:posOffset>
-                </wp:positionV>
-                <wp:extent cx="1828800" cy="685800"/>
-                <wp:effectExtent l="0" t="0" r="0" b="0"/>
-                <wp:wrapNone/>
-                <wp:docPr id="27" name="Text Box 2"/>
-                <wp:cNvGraphicFramePr>
-                  <a:graphicFrameLocks xmlns:a="http://schemas.openxmlformats.org/drawingml/2006/main"/>
-                </wp:cNvGraphicFramePr>
-                <a:graphic xmlns:a="http://schemas.openxmlformats.org/drawingml/2006/main">
-                  <a:graphicData uri="http://schemas.microsoft.com/office/word/2010/wordprocessingShape">
-                    <wps:wsp>
-                      <wps:cNvSpPr txBox="1">
-                        <a:spLocks noChangeArrowheads="1"/>
-                      </wps:cNvSpPr>
-                      <wps:spPr bwMode="auto">
-                        <a:xfrm>
-                          <a:off x="0" y="0"/>
-                          <a:ext cx="1828800" cy="685800"/>
-                        </a:xfrm>
-                        <a:prstGeom prst="rect">
-                          <a:avLst/>
-                        </a:prstGeom>
-                        <a:solidFill>
-                          <a:srgbClr val="FFFFFF"/>
-                        </a:solidFill>
-                        <a:ln w="9525">
-                          <a:noFill/>
-                          <a:miter lim="800000"/>
-                          <a:headEnd/>
-                          <a:tailEnd/>
-                        </a:ln>
-                      </wps:spPr>
-                      <wps:txbx>
-                        <w:txbxContent>
-                          <w:p>
-                            <w:r>
-                              <w:t>Make sure average is well formatted so it only shows 2 decimal places.</w:t>
-                            </w:r>
-                          </w:p>
-                        </w:txbxContent>
-                      </wps:txbx>
-                      <wps:bodyPr rot="0" vert="horz" wrap="square" lIns="91440" tIns="45720" rIns="91440" bIns="45720" anchor="t" anchorCtr="0">
-                        <a:noAutofit/>
-                      </wps:bodyPr>
-                    </wps:wsp>
-                  </a:graphicData>
-                </a:graphic>
-                <wp14:sizeRelH relativeFrom="margin">
-                  <wp14:pctWidth>0</wp14:pctWidth>
-                </wp14:sizeRelH>
-                <wp14:sizeRelV relativeFrom="margin">
-                  <wp14:pctHeight>0</wp14:pctHeight>
-                </wp14:sizeRelV>
-              </wp:anchor>
-            </w:drawing>
-          </mc:Choice>
-          <mc:Fallback>
-            <w:pict>
-              <v:shape id="_x0000_s1029" type="#_x0000_t202" style="position:absolute;margin-left:783pt;margin-top:261pt;width:2in;height:54pt;z-index:251739136;visibility:visible;mso-wrap-style:square;mso-width-percent:0;mso-height-percent:0;mso-wrap-distance-left:9pt;mso-wrap-distance-top:0;mso-wrap-distance-right:9pt;mso-wrap-distance-bottom:0;mso-position-horizontal:absolute;mso-position-horizontal-relative:text;mso-position-vertical:absolute;mso-position-vertical-relative:text;mso-width-percent:0;mso-height-percent:0;mso-width-relative:margin;mso-height-relative:margin;v-text-anchor:top" o:gfxdata="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" stroked="f">
-                <v:textbox>
-                  <w:txbxContent>
-                    <w:p>
-                      <w:r>
-                        <w:t>Make sure average is well formatted so it only shows 2 decimal places.</w:t>
                       </w:r>
                     </w:p>
                   </w:txbxContent>
@@ -731,7 +1052,7 @@
         <mc:AlternateContent>
           <mc:Choice Requires="wps">
             <w:drawing>
-              <wp:anchor distT="0" distB="0" distL="114300" distR="114300" simplePos="0" relativeHeight="251736064" behindDoc="0" locked="0" layoutInCell="1" allowOverlap="1" wp14:anchorId="12414107" wp14:editId="78A08D85">
+              <wp:anchor distT="0" distB="0" distL="114300" distR="114300" simplePos="0" relativeHeight="251736064" behindDoc="0" locked="0" layoutInCell="1" allowOverlap="1" wp14:anchorId="12414107" wp14:editId="131AC83D">
                 <wp:simplePos x="0" y="0"/>
                 <wp:positionH relativeFrom="column">
                   <wp:posOffset>9144000</wp:posOffset>
@@ -800,130 +1121,7 @@
         <mc:AlternateContent>
           <mc:Choice Requires="wps">
             <w:drawing>
-              <wp:anchor distT="0" distB="0" distL="114300" distR="114300" simplePos="0" relativeHeight="251731968" behindDoc="0" locked="0" layoutInCell="1" allowOverlap="1" wp14:anchorId="4AA28188" wp14:editId="2556FEFB">
-                <wp:simplePos x="0" y="0"/>
-                <wp:positionH relativeFrom="column">
-                  <wp:posOffset>8458200</wp:posOffset>
-                </wp:positionH>
-                <wp:positionV relativeFrom="paragraph">
-                  <wp:posOffset>3314700</wp:posOffset>
-                </wp:positionV>
-                <wp:extent cx="1371600" cy="504825"/>
-                <wp:effectExtent l="0" t="0" r="25400" b="28575"/>
-                <wp:wrapNone/>
-                <wp:docPr id="297" name="Rounded Rectangle 297"/>
-                <wp:cNvGraphicFramePr/>
-                <a:graphic xmlns:a="http://schemas.openxmlformats.org/drawingml/2006/main">
-                  <a:graphicData uri="http://schemas.microsoft.com/office/word/2010/wordprocessingShape">
-                    <wps:wsp>
-                      <wps:cNvSpPr/>
-                      <wps:spPr>
-                        <a:xfrm>
-                          <a:off x="0" y="0"/>
-                          <a:ext cx="1371600" cy="504825"/>
-                        </a:xfrm>
-                        <a:prstGeom prst="roundRect">
-                          <a:avLst/>
-                        </a:prstGeom>
-                      </wps:spPr>
-                      <wps:style>
-                        <a:lnRef idx="2">
-                          <a:schemeClr val="accent6"/>
-                        </a:lnRef>
-                        <a:fillRef idx="1">
-                          <a:schemeClr val="lt1"/>
-                        </a:fillRef>
-                        <a:effectRef idx="0">
-                          <a:schemeClr val="accent6"/>
-                        </a:effectRef>
-                        <a:fontRef idx="minor">
-                          <a:schemeClr val="dk1"/>
-                        </a:fontRef>
-                      </wps:style>
-                      <wps:txbx>
-                        <w:txbxContent>
-                          <w:p>
-                            <w:pPr>
-                              <w:jc w:val="center"/>
-                            </w:pPr>
-                            <w:r>
-                              <w:t xml:space="preserve">Calculate </w:t>
-                            </w:r>
-                            <w:proofErr w:type="spellStart"/>
-                            <w:r>
-                              <w:t>avg</w:t>
-                            </w:r>
-                            <w:proofErr w:type="spellEnd"/>
-                            <w:r>
-                              <w:t xml:space="preserve"> donation amount </w:t>
-                            </w:r>
-                            <w:proofErr w:type="spellStart"/>
-                            <w:r>
-                              <w:t>amount</w:t>
-                            </w:r>
-                            <w:proofErr w:type="spellEnd"/>
-                          </w:p>
-                        </w:txbxContent>
-                      </wps:txbx>
-                      <wps:bodyPr rot="0" spcFirstLastPara="0" vertOverflow="overflow" horzOverflow="overflow" vert="horz" wrap="square" lIns="91440" tIns="45720" rIns="91440" bIns="45720" numCol="1" spcCol="0" rtlCol="0" fromWordArt="0" anchor="ctr" anchorCtr="0" forceAA="0" compatLnSpc="1">
-                        <a:prstTxWarp prst="textNoShape">
-                          <a:avLst/>
-                        </a:prstTxWarp>
-                        <a:noAutofit/>
-                      </wps:bodyPr>
-                    </wps:wsp>
-                  </a:graphicData>
-                </a:graphic>
-                <wp14:sizeRelH relativeFrom="margin">
-                  <wp14:pctWidth>0</wp14:pctWidth>
-                </wp14:sizeRelH>
-                <wp14:sizeRelV relativeFrom="margin">
-                  <wp14:pctHeight>0</wp14:pctHeight>
-                </wp14:sizeRelV>
-              </wp:anchor>
-            </w:drawing>
-          </mc:Choice>
-          <mc:Fallback>
-            <w:pict>
-              <v:roundrect id="Rounded Rectangle 297" o:spid="_x0000_s1027" style="position:absolute;margin-left:666pt;margin-top:261pt;width:108pt;height:39.75pt;z-index:251731968;visibility:visible;mso-wrap-style:square;mso-width-percent:0;mso-height-percent:0;mso-wrap-distance-left:9pt;mso-wrap-distance-top:0;mso-wrap-distance-right:9pt;mso-wrap-distance-bottom:0;mso-position-horizontal:absolute;mso-position-horizontal-relative:text;mso-position-vertical:absolute;mso-position-vertical-relative:text;mso-width-percent:0;mso-height-percent:0;mso-width-relative:margin;mso-height-relative:margin;v-text-anchor:middle" arcsize="10923f" o:gfxdata="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" fillcolor="white [3201]" strokecolor="#f79646 [3209]" strokeweight="2pt">
-                <v:textbox>
-                  <w:txbxContent>
-                    <w:p>
-                      <w:pPr>
-                        <w:jc w:val="center"/>
-                      </w:pPr>
-                      <w:r>
-                        <w:t xml:space="preserve">Calculate </w:t>
-                      </w:r>
-                      <w:proofErr w:type="spellStart"/>
-                      <w:r>
-                        <w:t>avg</w:t>
-                      </w:r>
-                      <w:proofErr w:type="spellEnd"/>
-                      <w:r>
-                        <w:t xml:space="preserve"> donation amount </w:t>
-                      </w:r>
-                      <w:proofErr w:type="spellStart"/>
-                      <w:r>
-                        <w:t>amount</w:t>
-                      </w:r>
-                      <w:proofErr w:type="spellEnd"/>
-                    </w:p>
-                  </w:txbxContent>
-                </v:textbox>
-              </v:roundrect>
-            </w:pict>
-          </mc:Fallback>
-        </mc:AlternateContent>
-      </w:r>
-      <w:r>
-        <w:rPr>
-          <w:noProof/>
-        </w:rPr>
-        <mc:AlternateContent>
-          <mc:Choice Requires="wps">
-            <w:drawing>
-              <wp:anchor distT="0" distB="0" distL="114300" distR="114300" simplePos="0" relativeHeight="251734016" behindDoc="0" locked="0" layoutInCell="1" allowOverlap="1" wp14:anchorId="1AD57AC2" wp14:editId="16168073">
+              <wp:anchor distT="0" distB="0" distL="114300" distR="114300" simplePos="0" relativeHeight="251734016" behindDoc="0" locked="0" layoutInCell="1" allowOverlap="1" wp14:anchorId="1AD57AC2" wp14:editId="13F79E7E">
                 <wp:simplePos x="0" y="0"/>
                 <wp:positionH relativeFrom="column">
                   <wp:posOffset>9144000</wp:posOffset>
@@ -981,103 +1179,6 @@
               <v:line id="Straight Connector 298" o:spid="_x0000_s1026" style="position:absolute;z-index:251734016;visibility:visible;mso-wrap-style:square;mso-height-percent:0;mso-wrap-distance-left:9pt;mso-wrap-distance-top:0;mso-wrap-distance-right:9pt;mso-wrap-distance-bottom:0;mso-position-horizontal:absolute;mso-position-horizontal-relative:text;mso-position-vertical:absolute;mso-position-vertical-relative:text;mso-height-percent:0;mso-height-relative:margin" from="10in,225pt" to="10in,258.75pt" o:gfxdata="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" strokecolor="black [3040]">
                 <v:stroke endarrow="open"/>
               </v:line>
-            </w:pict>
-          </mc:Fallback>
-        </mc:AlternateContent>
-      </w:r>
-      <w:r>
-        <w:rPr>
-          <w:noProof/>
-        </w:rPr>
-        <mc:AlternateContent>
-          <mc:Choice Requires="wps">
-            <w:drawing>
-              <wp:anchor distT="0" distB="0" distL="114300" distR="114300" simplePos="0" relativeHeight="251729920" behindDoc="0" locked="0" layoutInCell="1" allowOverlap="1" wp14:anchorId="0554725E" wp14:editId="059A6B64">
-                <wp:simplePos x="0" y="0"/>
-                <wp:positionH relativeFrom="column">
-                  <wp:posOffset>8458200</wp:posOffset>
-                </wp:positionH>
-                <wp:positionV relativeFrom="paragraph">
-                  <wp:posOffset>2286000</wp:posOffset>
-                </wp:positionV>
-                <wp:extent cx="1371600" cy="571500"/>
-                <wp:effectExtent l="0" t="0" r="25400" b="38100"/>
-                <wp:wrapNone/>
-                <wp:docPr id="296" name="Rounded Rectangle 296"/>
-                <wp:cNvGraphicFramePr/>
-                <a:graphic xmlns:a="http://schemas.openxmlformats.org/drawingml/2006/main">
-                  <a:graphicData uri="http://schemas.microsoft.com/office/word/2010/wordprocessingShape">
-                    <wps:wsp>
-                      <wps:cNvSpPr/>
-                      <wps:spPr>
-                        <a:xfrm>
-                          <a:off x="0" y="0"/>
-                          <a:ext cx="1371600" cy="571500"/>
-                        </a:xfrm>
-                        <a:prstGeom prst="roundRect">
-                          <a:avLst/>
-                        </a:prstGeom>
-                      </wps:spPr>
-                      <wps:style>
-                        <a:lnRef idx="2">
-                          <a:schemeClr val="accent6"/>
-                        </a:lnRef>
-                        <a:fillRef idx="1">
-                          <a:schemeClr val="lt1"/>
-                        </a:fillRef>
-                        <a:effectRef idx="0">
-                          <a:schemeClr val="accent6"/>
-                        </a:effectRef>
-                        <a:fontRef idx="minor">
-                          <a:schemeClr val="dk1"/>
-                        </a:fontRef>
-                      </wps:style>
-                      <wps:txbx>
-                        <w:txbxContent>
-                          <w:p>
-                            <w:pPr>
-                              <w:jc w:val="center"/>
-                            </w:pPr>
-                            <w:r>
-                              <w:t>Calculate total donation amount amount</w:t>
-                            </w:r>
-                          </w:p>
-                        </w:txbxContent>
-                      </wps:txbx>
-                      <wps:bodyPr rot="0" spcFirstLastPara="0" vertOverflow="overflow" horzOverflow="overflow" vert="horz" wrap="square" lIns="91440" tIns="45720" rIns="91440" bIns="45720" numCol="1" spcCol="0" rtlCol="0" fromWordArt="0" anchor="ctr" anchorCtr="0" forceAA="0" compatLnSpc="1">
-                        <a:prstTxWarp prst="textNoShape">
-                          <a:avLst/>
-                        </a:prstTxWarp>
-                        <a:noAutofit/>
-                      </wps:bodyPr>
-                    </wps:wsp>
-                  </a:graphicData>
-                </a:graphic>
-                <wp14:sizeRelH relativeFrom="margin">
-                  <wp14:pctWidth>0</wp14:pctWidth>
-                </wp14:sizeRelH>
-                <wp14:sizeRelV relativeFrom="margin">
-                  <wp14:pctHeight>0</wp14:pctHeight>
-                </wp14:sizeRelV>
-              </wp:anchor>
-            </w:drawing>
-          </mc:Choice>
-          <mc:Fallback>
-            <w:pict>
-              <v:roundrect id="Rounded Rectangle 296" o:spid="_x0000_s1028" style="position:absolute;margin-left:666pt;margin-top:180pt;width:108pt;height:45pt;z-index:251729920;visibility:visible;mso-wrap-style:square;mso-width-percent:0;mso-height-percent:0;mso-wrap-distance-left:9pt;mso-wrap-distance-top:0;mso-wrap-distance-right:9pt;mso-wrap-distance-bottom:0;mso-position-horizontal:absolute;mso-position-horizontal-relative:text;mso-position-vertical:absolute;mso-position-vertical-relative:text;mso-width-percent:0;mso-height-percent:0;mso-width-relative:margin;mso-height-relative:margin;v-text-anchor:middle" arcsize="10923f" o:gfxdata="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" fillcolor="white [3201]" strokecolor="#f79646 [3209]" strokeweight="2pt">
-                <v:textbox>
-                  <w:txbxContent>
-                    <w:p>
-                      <w:pPr>
-                        <w:jc w:val="center"/>
-                      </w:pPr>
-                      <w:r>
-                        <w:t>Calculate total donation amount amount</w:t>
-                      </w:r>
-                    </w:p>
-                  </w:txbxContent>
-                </v:textbox>
-              </v:roundrect>
             </w:pict>
           </mc:Fallback>
         </mc:AlternateContent>
@@ -1243,7 +1344,7 @@
         <mc:AlternateContent>
           <mc:Choice Requires="wps">
             <w:drawing>
-              <wp:anchor distT="0" distB="0" distL="114300" distR="114300" simplePos="0" relativeHeight="251696128" behindDoc="0" locked="0" layoutInCell="1" allowOverlap="1" wp14:anchorId="307651EA" wp14:editId="77E47A70">
+              <wp:anchor distT="0" distB="0" distL="114300" distR="114300" simplePos="0" relativeHeight="251696128" behindDoc="0" locked="0" layoutInCell="1" allowOverlap="1" wp14:anchorId="307651EA" wp14:editId="696244AD">
                 <wp:simplePos x="0" y="0"/>
                 <wp:positionH relativeFrom="column">
                   <wp:posOffset>5943600</wp:posOffset>
@@ -1299,103 +1400,6 @@
           <mc:Fallback>
             <w:pict>
               <v:line id="Straight Connector 29" o:spid="_x0000_s1026" style="position:absolute;z-index:251696128;visibility:visible;mso-wrap-style:square;mso-width-percent:0;mso-height-percent:0;mso-wrap-distance-left:9pt;mso-wrap-distance-top:0;mso-wrap-distance-right:9pt;mso-wrap-distance-bottom:0;mso-position-horizontal:absolute;mso-position-horizontal-relative:text;mso-position-vertical:absolute;mso-position-vertical-relative:text;mso-width-percent:0;mso-height-percent:0;mso-width-relative:margin;mso-height-relative:margin" from="468pt,558pt" to="639pt,558pt" o:gfxdata="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" strokecolor="black [3040]"/>
-            </w:pict>
-          </mc:Fallback>
-        </mc:AlternateContent>
-      </w:r>
-      <w:r>
-        <w:rPr>
-          <w:noProof/>
-        </w:rPr>
-        <mc:AlternateContent>
-          <mc:Choice Requires="wps">
-            <w:drawing>
-              <wp:anchor distT="0" distB="0" distL="114300" distR="114300" simplePos="0" relativeHeight="251673600" behindDoc="0" locked="0" layoutInCell="1" allowOverlap="1" wp14:anchorId="0A21E723" wp14:editId="4D5409FF">
-                <wp:simplePos x="0" y="0"/>
-                <wp:positionH relativeFrom="column">
-                  <wp:posOffset>8410575</wp:posOffset>
-                </wp:positionH>
-                <wp:positionV relativeFrom="paragraph">
-                  <wp:posOffset>1295400</wp:posOffset>
-                </wp:positionV>
-                <wp:extent cx="1419225" cy="504825"/>
-                <wp:effectExtent l="0" t="0" r="28575" b="28575"/>
-                <wp:wrapNone/>
-                <wp:docPr id="9" name="Rounded Rectangle 9"/>
-                <wp:cNvGraphicFramePr/>
-                <a:graphic xmlns:a="http://schemas.openxmlformats.org/drawingml/2006/main">
-                  <a:graphicData uri="http://schemas.microsoft.com/office/word/2010/wordprocessingShape">
-                    <wps:wsp>
-                      <wps:cNvSpPr/>
-                      <wps:spPr>
-                        <a:xfrm>
-                          <a:off x="0" y="0"/>
-                          <a:ext cx="1419225" cy="504825"/>
-                        </a:xfrm>
-                        <a:prstGeom prst="roundRect">
-                          <a:avLst/>
-                        </a:prstGeom>
-                      </wps:spPr>
-                      <wps:style>
-                        <a:lnRef idx="2">
-                          <a:schemeClr val="accent6"/>
-                        </a:lnRef>
-                        <a:fillRef idx="1">
-                          <a:schemeClr val="lt1"/>
-                        </a:fillRef>
-                        <a:effectRef idx="0">
-                          <a:schemeClr val="accent6"/>
-                        </a:effectRef>
-                        <a:fontRef idx="minor">
-                          <a:schemeClr val="dk1"/>
-                        </a:fontRef>
-                      </wps:style>
-                      <wps:txbx>
-                        <w:txbxContent>
-                          <w:p>
-                            <w:pPr>
-                              <w:jc w:val="center"/>
-                            </w:pPr>
-                            <w:r>
-                              <w:t>Sort by donation amount</w:t>
-                            </w:r>
-                          </w:p>
-                        </w:txbxContent>
-                      </wps:txbx>
-                      <wps:bodyPr rot="0" spcFirstLastPara="0" vertOverflow="overflow" horzOverflow="overflow" vert="horz" wrap="square" lIns="91440" tIns="45720" rIns="91440" bIns="45720" numCol="1" spcCol="0" rtlCol="0" fromWordArt="0" anchor="ctr" anchorCtr="0" forceAA="0" compatLnSpc="1">
-                        <a:prstTxWarp prst="textNoShape">
-                          <a:avLst/>
-                        </a:prstTxWarp>
-                        <a:noAutofit/>
-                      </wps:bodyPr>
-                    </wps:wsp>
-                  </a:graphicData>
-                </a:graphic>
-                <wp14:sizeRelH relativeFrom="margin">
-                  <wp14:pctWidth>0</wp14:pctWidth>
-                </wp14:sizeRelH>
-                <wp14:sizeRelV relativeFrom="margin">
-                  <wp14:pctHeight>0</wp14:pctHeight>
-                </wp14:sizeRelV>
-              </wp:anchor>
-            </w:drawing>
-          </mc:Choice>
-          <mc:Fallback>
-            <w:pict>
-              <v:roundrect id="Rounded Rectangle 9" o:spid="_x0000_s1029" style="position:absolute;margin-left:662.25pt;margin-top:102pt;width:111.75pt;height:39.75pt;z-index:251673600;visibility:visible;mso-wrap-style:square;mso-width-percent:0;mso-height-percent:0;mso-wrap-distance-left:9pt;mso-wrap-distance-top:0;mso-wrap-distance-right:9pt;mso-wrap-distance-bottom:0;mso-position-horizontal:absolute;mso-position-horizontal-relative:text;mso-position-vertical:absolute;mso-position-vertical-relative:text;mso-width-percent:0;mso-height-percent:0;mso-width-relative:margin;mso-height-relative:margin;v-text-anchor:middle" arcsize="10923f" o:gfxdata="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" fillcolor="white [3201]" strokecolor="#f79646 [3209]" strokeweight="2pt">
-                <v:textbox>
-                  <w:txbxContent>
-                    <w:p>
-                      <w:pPr>
-                        <w:jc w:val="center"/>
-                      </w:pPr>
-                      <w:r>
-                        <w:t>Sort by donation amount</w:t>
-                      </w:r>
-                    </w:p>
-                  </w:txbxContent>
-                </v:textbox>
-              </v:roundrect>
             </w:pict>
           </mc:Fallback>
         </mc:AlternateContent>

</xml_diff>